<commit_message>
Update publication and dissertation
</commit_message>
<xml_diff>
--- a/Disser/Documents/KFU/2.3-Zakljuchenie.kafedry-05.13.11.docx
+++ b/Disser/Documents/KFU/2.3-Zakljuchenie.kafedry-05.13.11.docx
@@ -1,6 +1,6 @@
 
 <file path=word/document.xml><?xml version="1.0" encoding="utf-8"?>
-<w:document xmlns:wpc="http://schemas.microsoft.com/office/word/2010/wordprocessingCanvas" xmlns:mc="http://schemas.openxmlformats.org/markup-compatibility/2006" xmlns:o="urn:schemas-microsoft-com:office:office" xmlns:r="http://schemas.openxmlformats.org/officeDocument/2006/relationships" xmlns:m="http://schemas.openxmlformats.org/officeDocument/2006/math" xmlns:v="urn:schemas-microsoft-com:vml" xmlns:wp14="http://schemas.microsoft.com/office/word/2010/wordprocessingDrawing" xmlns:wp="http://schemas.openxmlformats.org/drawingml/2006/wordprocessingDrawing" xmlns:w10="urn:schemas-microsoft-com:office:word" xmlns:w="http://schemas.openxmlformats.org/wordprocessingml/2006/main" xmlns:w14="http://schemas.microsoft.com/office/word/2010/wordml" xmlns:w15="http://schemas.microsoft.com/office/word/2012/wordml" xmlns:wpg="http://schemas.microsoft.com/office/word/2010/wordprocessingGroup" xmlns:wpi="http://schemas.microsoft.com/office/word/2010/wordprocessingInk" xmlns:wne="http://schemas.microsoft.com/office/word/2006/wordml" xmlns:wps="http://schemas.microsoft.com/office/word/2010/wordprocessingShape" mc:Ignorable="w14 w15 wp14">
+<w:document xmlns:wpc="http://schemas.microsoft.com/office/word/2010/wordprocessingCanvas" xmlns:mo="http://schemas.microsoft.com/office/mac/office/2008/main" xmlns:mc="http://schemas.openxmlformats.org/markup-compatibility/2006" xmlns:mv="urn:schemas-microsoft-com:mac:vml" xmlns:o="urn:schemas-microsoft-com:office:office" xmlns:r="http://schemas.openxmlformats.org/officeDocument/2006/relationships" xmlns:m="http://schemas.openxmlformats.org/officeDocument/2006/math" xmlns:v="urn:schemas-microsoft-com:vml" xmlns:wp14="http://schemas.microsoft.com/office/word/2010/wordprocessingDrawing" xmlns:wp="http://schemas.openxmlformats.org/drawingml/2006/wordprocessingDrawing" xmlns:w10="urn:schemas-microsoft-com:office:word" xmlns:w="http://schemas.openxmlformats.org/wordprocessingml/2006/main" xmlns:w14="http://schemas.microsoft.com/office/word/2010/wordml" xmlns:w15="http://schemas.microsoft.com/office/word/2012/wordml" xmlns:wpg="http://schemas.microsoft.com/office/word/2010/wordprocessingGroup" xmlns:wpi="http://schemas.microsoft.com/office/word/2010/wordprocessingInk" xmlns:wne="http://schemas.microsoft.com/office/word/2006/wordml" xmlns:wps="http://schemas.microsoft.com/office/word/2010/wordprocessingShape" mc:Ignorable="w14 w15 wp14">
   <w:body>
     <w:p>
       <w:pPr>
@@ -223,8 +223,6 @@
           <w:szCs w:val="28"/>
         </w:rPr>
       </w:pPr>
-      <w:bookmarkStart w:id="0" w:name="_GoBack"/>
-      <w:bookmarkEnd w:id="0"/>
       <w:r>
         <w:rPr>
           <w:b/>
@@ -431,7 +429,7 @@
     </w:p>
     <w:p>
       <w:pPr>
-        <w:pStyle w:val="BodyText"/>
+        <w:pStyle w:val="a4"/>
         <w:spacing w:line="312" w:lineRule="auto"/>
         <w:ind w:firstLine="709"/>
       </w:pPr>
@@ -683,23 +681,21 @@
         </w:rPr>
         <w:t xml:space="preserve"> </w:t>
       </w:r>
-      <w:proofErr w:type="spellStart"/>
       <w:r>
         <w:rPr>
           <w:iCs/>
           <w:sz w:val="28"/>
           <w:szCs w:val="28"/>
         </w:rPr>
-        <w:t>м.н.с</w:t>
-      </w:r>
-      <w:proofErr w:type="spellEnd"/>
+        <w:t>м.н.с.</w:t>
+      </w:r>
       <w:r>
         <w:rPr>
           <w:iCs/>
           <w:sz w:val="28"/>
           <w:szCs w:val="28"/>
         </w:rPr>
-        <w:t>.</w:t>
+        <w:t xml:space="preserve"> </w:t>
       </w:r>
       <w:r>
         <w:rPr>
@@ -707,7 +703,7 @@
           <w:sz w:val="28"/>
           <w:szCs w:val="28"/>
         </w:rPr>
-        <w:t xml:space="preserve"> </w:t>
+        <w:t xml:space="preserve">научно-исследовательской лаборатория </w:t>
       </w:r>
       <w:r>
         <w:rPr>
@@ -715,33 +711,7 @@
           <w:sz w:val="28"/>
           <w:szCs w:val="28"/>
         </w:rPr>
-        <w:t xml:space="preserve">научно-исследовательской лаборатория </w:t>
-      </w:r>
-      <w:r>
-        <w:rPr>
-          <w:iCs/>
-          <w:sz w:val="28"/>
-          <w:szCs w:val="28"/>
-        </w:rPr>
-        <w:t xml:space="preserve">НИЛ </w:t>
-      </w:r>
-      <w:proofErr w:type="spellStart"/>
-      <w:r>
-        <w:rPr>
-          <w:iCs/>
-          <w:sz w:val="28"/>
-          <w:szCs w:val="28"/>
-        </w:rPr>
-        <w:t>OpenLab</w:t>
-      </w:r>
-      <w:proofErr w:type="spellEnd"/>
-      <w:r>
-        <w:rPr>
-          <w:iCs/>
-          <w:sz w:val="28"/>
-          <w:szCs w:val="28"/>
-        </w:rPr>
-        <w:t xml:space="preserve"> Машинное понимание </w:t>
+        <w:t xml:space="preserve">НИЛ OpenLab Машинное понимание </w:t>
       </w:r>
       <w:r>
         <w:rPr>
@@ -1052,7 +1022,7 @@
     </w:p>
     <w:p>
       <w:pPr>
-        <w:pStyle w:val="NormalWeb"/>
+        <w:pStyle w:val="ac"/>
         <w:spacing w:before="0" w:after="0" w:line="360" w:lineRule="auto"/>
         <w:ind w:firstLine="709"/>
         <w:jc w:val="both"/>
@@ -1113,7 +1083,7 @@
     </w:p>
     <w:p>
       <w:pPr>
-        <w:pStyle w:val="NormalWeb"/>
+        <w:pStyle w:val="ac"/>
         <w:spacing w:before="0" w:after="0" w:line="360" w:lineRule="auto"/>
         <w:ind w:firstLine="720"/>
         <w:jc w:val="both"/>
@@ -1146,7 +1116,7 @@
     </w:p>
     <w:p>
       <w:pPr>
-        <w:pStyle w:val="NormalWeb"/>
+        <w:pStyle w:val="ac"/>
         <w:spacing w:before="0" w:after="0" w:line="360" w:lineRule="auto"/>
         <w:ind w:firstLine="720"/>
         <w:contextualSpacing/>
@@ -1183,7 +1153,7 @@
     </w:p>
     <w:p>
       <w:pPr>
-        <w:pStyle w:val="NormalWeb"/>
+        <w:pStyle w:val="ac"/>
         <w:spacing w:line="360" w:lineRule="auto"/>
         <w:ind w:firstLine="720"/>
         <w:contextualSpacing/>
@@ -1205,76 +1175,12 @@
           <w:sz w:val="28"/>
           <w:szCs w:val="28"/>
         </w:rPr>
-        <w:t xml:space="preserve">На основе обобщения модели мышления, </w:t>
-      </w:r>
-      <w:proofErr w:type="spellStart"/>
-      <w:r>
-        <w:rPr>
-          <w:sz w:val="28"/>
-          <w:szCs w:val="28"/>
-        </w:rPr>
-        <w:t>разработаннои</w:t>
-      </w:r>
-      <w:proofErr w:type="spellEnd"/>
-      <w:r>
-        <w:rPr>
-          <w:sz w:val="28"/>
-          <w:szCs w:val="28"/>
-        </w:rPr>
-        <w:t xml:space="preserve">̆ М. Мин- </w:t>
-      </w:r>
-      <w:proofErr w:type="spellStart"/>
-      <w:r>
-        <w:rPr>
-          <w:sz w:val="28"/>
-          <w:szCs w:val="28"/>
-        </w:rPr>
-        <w:t>ски</w:t>
-      </w:r>
-      <w:proofErr w:type="spellEnd"/>
-      <w:r>
-        <w:rPr>
-          <w:sz w:val="28"/>
-          <w:szCs w:val="28"/>
-        </w:rPr>
-        <w:t>, создана имитационная модель проблемно-</w:t>
-      </w:r>
-      <w:proofErr w:type="spellStart"/>
-      <w:r>
-        <w:rPr>
-          <w:sz w:val="28"/>
-          <w:szCs w:val="28"/>
-        </w:rPr>
-        <w:t>ориентированнои</w:t>
-      </w:r>
-      <w:proofErr w:type="spellEnd"/>
-      <w:r>
-        <w:rPr>
-          <w:sz w:val="28"/>
-          <w:szCs w:val="28"/>
-        </w:rPr>
-        <w:t xml:space="preserve">̆ си- </w:t>
-      </w:r>
-      <w:proofErr w:type="spellStart"/>
-      <w:r>
-        <w:rPr>
-          <w:sz w:val="28"/>
-          <w:szCs w:val="28"/>
-        </w:rPr>
-        <w:t>стемы</w:t>
-      </w:r>
-      <w:proofErr w:type="spellEnd"/>
-      <w:r>
-        <w:rPr>
-          <w:sz w:val="28"/>
-          <w:szCs w:val="28"/>
-        </w:rPr>
-        <w:t xml:space="preserve"> управления, принятия решений в области обслуживания ИТ-инфраструктуры предприятия;</w:t>
-      </w:r>
-    </w:p>
-    <w:p>
-      <w:pPr>
-        <w:pStyle w:val="NormalWeb"/>
+        <w:t>На основе обобщения модели мышления, разработанной М. Мин- ски, создана имитационная модель проблемно-ориентированной си- стемы управления, принятия решений в области обслуживания ИТ-инфраструктуры предприятия;</w:t>
+      </w:r>
+    </w:p>
+    <w:p>
+      <w:pPr>
+        <w:pStyle w:val="ac"/>
         <w:spacing w:line="360" w:lineRule="auto"/>
         <w:ind w:firstLine="720"/>
         <w:contextualSpacing/>
@@ -1289,46 +1195,14 @@
           <w:sz w:val="28"/>
           <w:szCs w:val="28"/>
         </w:rPr>
-        <w:t xml:space="preserve">2. Выполнено исследование </w:t>
-      </w:r>
-      <w:proofErr w:type="spellStart"/>
-      <w:r>
-        <w:rPr>
-          <w:sz w:val="28"/>
-          <w:szCs w:val="28"/>
-        </w:rPr>
-        <w:t>возможнос</w:t>
-      </w:r>
-      <w:r>
-        <w:rPr>
-          <w:sz w:val="28"/>
-          <w:szCs w:val="28"/>
-        </w:rPr>
-        <w:t>теи</w:t>
-      </w:r>
-      <w:proofErr w:type="spellEnd"/>
-      <w:r>
-        <w:rPr>
-          <w:sz w:val="28"/>
-          <w:szCs w:val="28"/>
-        </w:rPr>
-        <w:t xml:space="preserve">̆ использования </w:t>
-      </w:r>
-      <w:proofErr w:type="spellStart"/>
-      <w:r>
-        <w:rPr>
-          <w:sz w:val="28"/>
-          <w:szCs w:val="28"/>
-        </w:rPr>
-        <w:t>моделеи</w:t>
-      </w:r>
-      <w:proofErr w:type="spellEnd"/>
-      <w:r>
-        <w:rPr>
-          <w:sz w:val="28"/>
-          <w:szCs w:val="28"/>
-        </w:rPr>
-        <w:t>̆ мыш</w:t>
+        <w:t>2. Выполнено исследование возможнос</w:t>
+      </w:r>
+      <w:r>
+        <w:rPr>
+          <w:sz w:val="28"/>
+          <w:szCs w:val="28"/>
+        </w:rPr>
+        <w:t>тей использования моделей мыш</w:t>
       </w:r>
       <w:r>
         <w:rPr>
@@ -1342,23 +1216,7 @@
           <w:sz w:val="28"/>
           <w:szCs w:val="28"/>
         </w:rPr>
-        <w:t xml:space="preserve">луживания </w:t>
-      </w:r>
-      <w:proofErr w:type="spellStart"/>
-      <w:r>
-        <w:rPr>
-          <w:sz w:val="28"/>
-          <w:szCs w:val="28"/>
-        </w:rPr>
-        <w:t>информационнои</w:t>
-      </w:r>
-      <w:proofErr w:type="spellEnd"/>
-      <w:r>
-        <w:rPr>
-          <w:sz w:val="28"/>
-          <w:szCs w:val="28"/>
-        </w:rPr>
-        <w:t>̆ инфра</w:t>
+        <w:t>луживания информационной инфра</w:t>
       </w:r>
       <w:r>
         <w:rPr>
@@ -1370,7 +1228,7 @@
     </w:p>
     <w:p>
       <w:pPr>
-        <w:pStyle w:val="NormalWeb"/>
+        <w:pStyle w:val="ac"/>
         <w:spacing w:line="360" w:lineRule="auto"/>
         <w:ind w:firstLine="720"/>
         <w:contextualSpacing/>
@@ -1385,23 +1243,7 @@
           <w:sz w:val="28"/>
           <w:szCs w:val="28"/>
         </w:rPr>
-        <w:t xml:space="preserve">3. Представлены новая схема данных и </w:t>
-      </w:r>
-      <w:proofErr w:type="spellStart"/>
-      <w:r>
-        <w:rPr>
-          <w:sz w:val="28"/>
-          <w:szCs w:val="28"/>
-        </w:rPr>
-        <w:t>оригинальныи</w:t>
-      </w:r>
-      <w:proofErr w:type="spellEnd"/>
-      <w:r>
-        <w:rPr>
-          <w:sz w:val="28"/>
-          <w:szCs w:val="28"/>
-        </w:rPr>
-        <w:t>̆ способ хранения</w:t>
+        <w:t>3. Представлены новая схема данных и оригинальный способ хранения</w:t>
       </w:r>
       <w:r>
         <w:rPr>
@@ -1415,44 +1257,12 @@
           <w:sz w:val="28"/>
           <w:szCs w:val="28"/>
         </w:rPr>
-        <w:t xml:space="preserve">данных для </w:t>
-      </w:r>
-      <w:proofErr w:type="spellStart"/>
-      <w:r>
-        <w:rPr>
-          <w:sz w:val="28"/>
-          <w:szCs w:val="28"/>
-        </w:rPr>
-        <w:t>построеннои</w:t>
-      </w:r>
-      <w:proofErr w:type="spellEnd"/>
-      <w:r>
-        <w:rPr>
-          <w:sz w:val="28"/>
-          <w:szCs w:val="28"/>
-        </w:rPr>
-        <w:t xml:space="preserve">̆ модели мышления, </w:t>
-      </w:r>
-      <w:proofErr w:type="spellStart"/>
-      <w:r>
-        <w:rPr>
-          <w:sz w:val="28"/>
-          <w:szCs w:val="28"/>
-        </w:rPr>
-        <w:t>эффективныи</w:t>
-      </w:r>
-      <w:proofErr w:type="spellEnd"/>
-      <w:r>
-        <w:rPr>
-          <w:sz w:val="28"/>
-          <w:szCs w:val="28"/>
-        </w:rPr>
-        <w:t>̆ по сравнению со стандартными способами хранения (такими, как реляционные базы данных);</w:t>
-      </w:r>
-    </w:p>
-    <w:p>
-      <w:pPr>
-        <w:pStyle w:val="NormalWeb"/>
+        <w:t>данных для построенной модели мышления, эффективный по сравнению со стандартными способами хранения (такими, как реляционные базы данных);</w:t>
+      </w:r>
+    </w:p>
+    <w:p>
+      <w:pPr>
+        <w:pStyle w:val="ac"/>
         <w:spacing w:line="360" w:lineRule="auto"/>
         <w:ind w:firstLine="720"/>
         <w:contextualSpacing/>
@@ -1467,76 +1277,12 @@
           <w:sz w:val="28"/>
           <w:szCs w:val="28"/>
         </w:rPr>
-        <w:t xml:space="preserve">4. На основе построенного обобщения модели мышления </w:t>
-      </w:r>
-      <w:proofErr w:type="spellStart"/>
-      <w:r>
-        <w:rPr>
-          <w:sz w:val="28"/>
-          <w:szCs w:val="28"/>
-        </w:rPr>
-        <w:t>Мински</w:t>
-      </w:r>
-      <w:proofErr w:type="spellEnd"/>
-      <w:r>
-        <w:rPr>
-          <w:sz w:val="28"/>
-          <w:szCs w:val="28"/>
-        </w:rPr>
-        <w:t xml:space="preserve"> созданы архитектура системы обслуживания </w:t>
-      </w:r>
-      <w:proofErr w:type="spellStart"/>
-      <w:r>
-        <w:rPr>
-          <w:sz w:val="28"/>
-          <w:szCs w:val="28"/>
-        </w:rPr>
-        <w:t>информационнои</w:t>
-      </w:r>
-      <w:proofErr w:type="spellEnd"/>
-      <w:r>
-        <w:rPr>
-          <w:sz w:val="28"/>
-          <w:szCs w:val="28"/>
-        </w:rPr>
-        <w:t xml:space="preserve">̆ инфраструктуры предприятия и </w:t>
-      </w:r>
-      <w:proofErr w:type="spellStart"/>
-      <w:r>
-        <w:rPr>
-          <w:sz w:val="28"/>
-          <w:szCs w:val="28"/>
-        </w:rPr>
-        <w:t>программныи</w:t>
-      </w:r>
-      <w:proofErr w:type="spellEnd"/>
-      <w:r>
-        <w:rPr>
-          <w:sz w:val="28"/>
-          <w:szCs w:val="28"/>
-        </w:rPr>
-        <w:t xml:space="preserve">̆ прототип </w:t>
-      </w:r>
-      <w:proofErr w:type="spellStart"/>
-      <w:r>
-        <w:rPr>
-          <w:sz w:val="28"/>
-          <w:szCs w:val="28"/>
-        </w:rPr>
-        <w:t>этои</w:t>
-      </w:r>
-      <w:proofErr w:type="spellEnd"/>
-      <w:r>
-        <w:rPr>
-          <w:sz w:val="28"/>
-          <w:szCs w:val="28"/>
-        </w:rPr>
-        <w:t>̆ системы.</w:t>
-      </w:r>
-    </w:p>
-    <w:p>
-      <w:pPr>
-        <w:pStyle w:val="NormalWeb"/>
+        <w:t>4. На основе построенного обобщения модели мышления Мински созданы архитектура системы обслуживания информационной инфраструктуры предприятия и программный прототип этой системы.</w:t>
+      </w:r>
+    </w:p>
+    <w:p>
+      <w:pPr>
+        <w:pStyle w:val="ac"/>
         <w:spacing w:line="360" w:lineRule="auto"/>
         <w:ind w:firstLine="720"/>
         <w:contextualSpacing/>
@@ -1558,7 +1304,7 @@
     </w:p>
     <w:p>
       <w:pPr>
-        <w:pStyle w:val="NormalWeb"/>
+        <w:pStyle w:val="ac"/>
         <w:spacing w:before="0" w:after="0" w:line="360" w:lineRule="auto"/>
         <w:ind w:firstLine="720"/>
         <w:contextualSpacing/>
@@ -1573,55 +1319,7 @@
           <w:sz w:val="28"/>
           <w:szCs w:val="28"/>
         </w:rPr>
-        <w:t xml:space="preserve">Система, разработанная в рамках </w:t>
-      </w:r>
-      <w:proofErr w:type="spellStart"/>
-      <w:r>
-        <w:rPr>
-          <w:sz w:val="28"/>
-          <w:szCs w:val="28"/>
-        </w:rPr>
-        <w:t>даннои</w:t>
-      </w:r>
-      <w:proofErr w:type="spellEnd"/>
-      <w:r>
-        <w:rPr>
-          <w:sz w:val="28"/>
-          <w:szCs w:val="28"/>
-        </w:rPr>
-        <w:t xml:space="preserve">̆ диссертации, носит </w:t>
-      </w:r>
-      <w:proofErr w:type="spellStart"/>
-      <w:r>
-        <w:rPr>
-          <w:sz w:val="28"/>
-          <w:szCs w:val="28"/>
-        </w:rPr>
-        <w:t>значимыи</w:t>
-      </w:r>
-      <w:proofErr w:type="spellEnd"/>
-      <w:r>
-        <w:rPr>
-          <w:sz w:val="28"/>
-          <w:szCs w:val="28"/>
-        </w:rPr>
-        <w:t xml:space="preserve">̆ </w:t>
-      </w:r>
-      <w:proofErr w:type="spellStart"/>
-      <w:r>
-        <w:rPr>
-          <w:sz w:val="28"/>
-          <w:szCs w:val="28"/>
-        </w:rPr>
-        <w:t>практическии</w:t>
-      </w:r>
-      <w:proofErr w:type="spellEnd"/>
-      <w:r>
-        <w:rPr>
-          <w:sz w:val="28"/>
-          <w:szCs w:val="28"/>
-        </w:rPr>
-        <w:t>̆ характер. Идея работы зародилась под влиянием производственных проблем в ИТ-</w:t>
+        <w:t>Система, разработанная в рамках данной диссертации, носит значимый практический характер. Идея работы зародилась под влиянием производственных проблем в ИТ-</w:t>
       </w:r>
       <w:r>
         <w:rPr>
@@ -1657,87 +1355,7 @@
           <w:szCs w:val="28"/>
         </w:rPr>
         <w:lastRenderedPageBreak/>
-        <w:t xml:space="preserve">деятельности службы </w:t>
-      </w:r>
-      <w:proofErr w:type="spellStart"/>
-      <w:r>
-        <w:rPr>
-          <w:sz w:val="28"/>
-          <w:szCs w:val="28"/>
-        </w:rPr>
-        <w:t>техническои</w:t>
-      </w:r>
-      <w:proofErr w:type="spellEnd"/>
-      <w:r>
-        <w:rPr>
-          <w:sz w:val="28"/>
-          <w:szCs w:val="28"/>
-        </w:rPr>
-        <w:t>̆ поддержки ОАО «</w:t>
-      </w:r>
-      <w:proofErr w:type="spellStart"/>
-      <w:r>
-        <w:rPr>
-          <w:sz w:val="28"/>
-          <w:szCs w:val="28"/>
-        </w:rPr>
-        <w:t>АйСиЭл</w:t>
-      </w:r>
-      <w:proofErr w:type="spellEnd"/>
-      <w:r>
-        <w:rPr>
-          <w:sz w:val="28"/>
-          <w:szCs w:val="28"/>
-        </w:rPr>
-        <w:t xml:space="preserve"> КПО-ВС (г. Казань)» — одном из </w:t>
-      </w:r>
-      <w:proofErr w:type="spellStart"/>
-      <w:r>
-        <w:rPr>
-          <w:sz w:val="28"/>
-          <w:szCs w:val="28"/>
-        </w:rPr>
-        <w:t>крупнейших</w:t>
-      </w:r>
-      <w:proofErr w:type="spellEnd"/>
-      <w:r>
-        <w:rPr>
-          <w:sz w:val="28"/>
-          <w:szCs w:val="28"/>
-        </w:rPr>
-        <w:t xml:space="preserve"> системообразующих предприятий ИТ- отрасли Республики Татарстан. Поэтому было необходимо выработать глубо- кое понимание </w:t>
-      </w:r>
-      <w:proofErr w:type="spellStart"/>
-      <w:r>
-        <w:rPr>
-          <w:sz w:val="28"/>
-          <w:szCs w:val="28"/>
-        </w:rPr>
-        <w:t>конкретнои</w:t>
-      </w:r>
-      <w:proofErr w:type="spellEnd"/>
-      <w:r>
-        <w:rPr>
-          <w:sz w:val="28"/>
-          <w:szCs w:val="28"/>
-        </w:rPr>
-        <w:t xml:space="preserve">̆ </w:t>
-      </w:r>
-      <w:proofErr w:type="spellStart"/>
-      <w:r>
-        <w:rPr>
-          <w:sz w:val="28"/>
-          <w:szCs w:val="28"/>
-        </w:rPr>
-        <w:t>предметнои</w:t>
-      </w:r>
-      <w:proofErr w:type="spellEnd"/>
-      <w:r>
-        <w:rPr>
-          <w:sz w:val="28"/>
-          <w:szCs w:val="28"/>
-        </w:rPr>
-        <w:t>̆ област</w:t>
+        <w:t>деятельности службы технической поддержки ОАО «АйСиЭл КПО-ВС (г. Казань)» — одном из крупнейших системообразующих предприятий ИТ- отрасли Республики Татарстан. Поэтому было необходимо выработать глубо- кое понимание конкретной предметной област</w:t>
       </w:r>
       <w:r>
         <w:rPr>
@@ -1758,35 +1376,19 @@
           <w:sz w:val="28"/>
           <w:szCs w:val="28"/>
         </w:rPr>
-        <w:t xml:space="preserve">ие при организации </w:t>
-      </w:r>
-      <w:proofErr w:type="spellStart"/>
-      <w:r>
-        <w:rPr>
-          <w:sz w:val="28"/>
-          <w:szCs w:val="28"/>
-        </w:rPr>
-        <w:t>информацион</w:t>
-      </w:r>
-      <w:r>
-        <w:rPr>
-          <w:sz w:val="28"/>
-          <w:szCs w:val="28"/>
-        </w:rPr>
-        <w:t>нои</w:t>
-      </w:r>
-      <w:proofErr w:type="spellEnd"/>
-      <w:r>
-        <w:rPr>
-          <w:sz w:val="28"/>
-          <w:szCs w:val="28"/>
-        </w:rPr>
-        <w:t>̆ поддержки ИТ-инфраструктуры конкретного предприятия.</w:t>
-      </w:r>
-    </w:p>
-    <w:p>
-      <w:pPr>
-        <w:pStyle w:val="NormalWeb"/>
+        <w:t>ие при организации информацион</w:t>
+      </w:r>
+      <w:r>
+        <w:rPr>
+          <w:sz w:val="28"/>
+          <w:szCs w:val="28"/>
+        </w:rPr>
+        <w:t>ной поддержки ИТ-инфраструктуры конкретного предприятия.</w:t>
+      </w:r>
+    </w:p>
+    <w:p>
+      <w:pPr>
+        <w:pStyle w:val="ac"/>
         <w:spacing w:before="0" w:after="0" w:line="360" w:lineRule="auto"/>
         <w:ind w:firstLine="720"/>
         <w:contextualSpacing/>
@@ -1809,7 +1411,7 @@
     </w:p>
     <w:p>
       <w:pPr>
-        <w:pStyle w:val="NormalWeb"/>
+        <w:pStyle w:val="ac"/>
         <w:spacing w:line="360" w:lineRule="auto"/>
         <w:ind w:firstLine="720"/>
         <w:jc w:val="both"/>
@@ -1837,37 +1439,12 @@
           <w:sz w:val="28"/>
           <w:szCs w:val="28"/>
         </w:rPr>
-        <w:t xml:space="preserve">Результаты анализа систем управления базами знаний в области </w:t>
-      </w:r>
-      <w:proofErr w:type="gramStart"/>
-      <w:r>
-        <w:rPr>
-          <w:sz w:val="28"/>
-          <w:szCs w:val="28"/>
-        </w:rPr>
-        <w:t xml:space="preserve">под- </w:t>
-      </w:r>
-      <w:proofErr w:type="spellStart"/>
-      <w:r>
-        <w:rPr>
-          <w:sz w:val="28"/>
-          <w:szCs w:val="28"/>
-        </w:rPr>
-        <w:t>держки</w:t>
-      </w:r>
-      <w:proofErr w:type="spellEnd"/>
-      <w:proofErr w:type="gramEnd"/>
-      <w:r>
-        <w:rPr>
-          <w:sz w:val="28"/>
-          <w:szCs w:val="28"/>
-        </w:rPr>
-        <w:t xml:space="preserve"> ИТ-инфраструктуры предприятия;</w:t>
-      </w:r>
-    </w:p>
-    <w:p>
-      <w:pPr>
-        <w:pStyle w:val="NormalWeb"/>
+        <w:t>Результаты анализа систем управления базами знаний в области под- держки ИТ-инфраструктуры предприятия;</w:t>
+      </w:r>
+    </w:p>
+    <w:p>
+      <w:pPr>
+        <w:pStyle w:val="ac"/>
         <w:spacing w:line="360" w:lineRule="auto"/>
         <w:ind w:firstLine="720"/>
         <w:jc w:val="both"/>
@@ -1881,60 +1458,12 @@
           <w:sz w:val="28"/>
           <w:szCs w:val="28"/>
         </w:rPr>
-        <w:t>2. Построенная модель проблемно-</w:t>
-      </w:r>
-      <w:proofErr w:type="spellStart"/>
-      <w:r>
-        <w:rPr>
-          <w:sz w:val="28"/>
-          <w:szCs w:val="28"/>
-        </w:rPr>
-        <w:t>ориентированнои</w:t>
-      </w:r>
-      <w:proofErr w:type="spellEnd"/>
-      <w:r>
-        <w:rPr>
-          <w:sz w:val="28"/>
-          <w:szCs w:val="28"/>
-        </w:rPr>
-        <w:t xml:space="preserve">̆ системы управления </w:t>
-      </w:r>
-      <w:proofErr w:type="spellStart"/>
-      <w:r>
-        <w:rPr>
-          <w:sz w:val="28"/>
-          <w:szCs w:val="28"/>
-        </w:rPr>
-        <w:t>базои</w:t>
-      </w:r>
-      <w:proofErr w:type="spellEnd"/>
-      <w:r>
-        <w:rPr>
-          <w:sz w:val="28"/>
-          <w:szCs w:val="28"/>
-        </w:rPr>
-        <w:t xml:space="preserve">̆ знаний и оптимизации процессов обработки запросов </w:t>
-      </w:r>
-      <w:proofErr w:type="spellStart"/>
-      <w:r>
-        <w:rPr>
-          <w:sz w:val="28"/>
-          <w:szCs w:val="28"/>
-        </w:rPr>
-        <w:t>пользовате</w:t>
-      </w:r>
-      <w:proofErr w:type="spellEnd"/>
-      <w:r>
-        <w:rPr>
-          <w:sz w:val="28"/>
-          <w:szCs w:val="28"/>
-        </w:rPr>
-        <w:t>- лей в области обслуживания ИТ-инфраструктуры предприятия;</w:t>
-      </w:r>
-    </w:p>
-    <w:p>
-      <w:pPr>
-        <w:pStyle w:val="NormalWeb"/>
+        <w:t>2. Построенная модель проблемно-ориентированной системы управления базой знаний и оптимизации процессов обработки запросов пользовате- лей в области обслуживания ИТ-инфраструктуры предприятия;</w:t>
+      </w:r>
+    </w:p>
+    <w:p>
+      <w:pPr>
+        <w:pStyle w:val="ac"/>
         <w:spacing w:before="0" w:after="0" w:line="360" w:lineRule="auto"/>
         <w:ind w:firstLine="720"/>
         <w:jc w:val="both"/>
@@ -1948,124 +1477,12 @@
           <w:sz w:val="28"/>
           <w:szCs w:val="28"/>
         </w:rPr>
-        <w:t xml:space="preserve">3. </w:t>
-      </w:r>
-      <w:proofErr w:type="spellStart"/>
-      <w:r>
-        <w:rPr>
-          <w:sz w:val="28"/>
-          <w:szCs w:val="28"/>
-        </w:rPr>
-        <w:t>Созданныи</w:t>
-      </w:r>
-      <w:proofErr w:type="spellEnd"/>
-      <w:r>
-        <w:rPr>
-          <w:sz w:val="28"/>
-          <w:szCs w:val="28"/>
-        </w:rPr>
-        <w:t xml:space="preserve">̆ прототип </w:t>
-      </w:r>
-      <w:proofErr w:type="spellStart"/>
-      <w:r>
-        <w:rPr>
-          <w:sz w:val="28"/>
-          <w:szCs w:val="28"/>
-        </w:rPr>
-        <w:t>программнои</w:t>
-      </w:r>
-      <w:proofErr w:type="spellEnd"/>
-      <w:r>
-        <w:rPr>
-          <w:sz w:val="28"/>
-          <w:szCs w:val="28"/>
-        </w:rPr>
-        <w:t xml:space="preserve">̆ реализации модели проблемно- </w:t>
-      </w:r>
-      <w:proofErr w:type="spellStart"/>
-      <w:r>
-        <w:rPr>
-          <w:sz w:val="28"/>
-          <w:szCs w:val="28"/>
-        </w:rPr>
-        <w:t>ориентированнои</w:t>
-      </w:r>
-      <w:proofErr w:type="spellEnd"/>
-      <w:r>
-        <w:rPr>
-          <w:sz w:val="28"/>
-          <w:szCs w:val="28"/>
-        </w:rPr>
-        <w:t xml:space="preserve">̆ системы управления </w:t>
-      </w:r>
-      <w:proofErr w:type="spellStart"/>
-      <w:r>
-        <w:rPr>
-          <w:sz w:val="28"/>
-          <w:szCs w:val="28"/>
-        </w:rPr>
-        <w:t>базои</w:t>
-      </w:r>
-      <w:proofErr w:type="spellEnd"/>
-      <w:r>
-        <w:rPr>
-          <w:sz w:val="28"/>
-          <w:szCs w:val="28"/>
-        </w:rPr>
-        <w:t xml:space="preserve">̆ знаний и </w:t>
-      </w:r>
-      <w:proofErr w:type="spellStart"/>
-      <w:r>
-        <w:rPr>
-          <w:sz w:val="28"/>
-          <w:szCs w:val="28"/>
-        </w:rPr>
-        <w:t>оптимиза</w:t>
-      </w:r>
-      <w:proofErr w:type="spellEnd"/>
-      <w:r>
-        <w:rPr>
-          <w:sz w:val="28"/>
-          <w:szCs w:val="28"/>
-        </w:rPr>
-        <w:t xml:space="preserve">- </w:t>
-      </w:r>
-      <w:proofErr w:type="spellStart"/>
-      <w:r>
-        <w:rPr>
-          <w:sz w:val="28"/>
-          <w:szCs w:val="28"/>
-        </w:rPr>
-        <w:t>ции</w:t>
-      </w:r>
-      <w:proofErr w:type="spellEnd"/>
-      <w:r>
-        <w:rPr>
-          <w:sz w:val="28"/>
-          <w:szCs w:val="28"/>
-        </w:rPr>
-        <w:t xml:space="preserve"> обработки запросов </w:t>
-      </w:r>
-      <w:proofErr w:type="spellStart"/>
-      <w:r>
-        <w:rPr>
-          <w:sz w:val="28"/>
-          <w:szCs w:val="28"/>
-        </w:rPr>
-        <w:t>пользователеи</w:t>
-      </w:r>
-      <w:proofErr w:type="spellEnd"/>
-      <w:r>
-        <w:rPr>
-          <w:sz w:val="28"/>
-          <w:szCs w:val="28"/>
-        </w:rPr>
-        <w:t>̆ в области обслуживания ИТ- инфраструктуры предприятия;</w:t>
-      </w:r>
-    </w:p>
-    <w:p>
-      <w:pPr>
-        <w:pStyle w:val="NormalWeb"/>
+        <w:t>3. Созданный прототип программной реализации модели проблемно- ориентированной системы управления базой знаний и оптимиза- ции обработки запросов пользователей в области обслуживания ИТ- инфраструктуры предприятия;</w:t>
+      </w:r>
+    </w:p>
+    <w:p>
+      <w:pPr>
+        <w:pStyle w:val="ac"/>
         <w:spacing w:before="0" w:after="0" w:line="360" w:lineRule="auto"/>
         <w:ind w:firstLine="720"/>
         <w:jc w:val="both"/>
@@ -2103,39 +1520,7 @@
           <w:sz w:val="28"/>
           <w:szCs w:val="28"/>
         </w:rPr>
-        <w:t xml:space="preserve">полученных научных результатов и выработанных практических рекомендаций базируется на </w:t>
-      </w:r>
-      <w:proofErr w:type="spellStart"/>
-      <w:r>
-        <w:rPr>
-          <w:sz w:val="28"/>
-          <w:szCs w:val="28"/>
-        </w:rPr>
-        <w:t>корректнои</w:t>
-      </w:r>
-      <w:proofErr w:type="spellEnd"/>
-      <w:r>
-        <w:rPr>
-          <w:sz w:val="28"/>
-          <w:szCs w:val="28"/>
-        </w:rPr>
-        <w:t xml:space="preserve">̆ постановке общих и частных рассматриваемых задач, использовании известных фундаментальных теоретических положений системного анализа, достаточном </w:t>
-      </w:r>
-      <w:proofErr w:type="spellStart"/>
-      <w:r>
-        <w:rPr>
-          <w:sz w:val="28"/>
-          <w:szCs w:val="28"/>
-        </w:rPr>
-        <w:t>объёме</w:t>
-      </w:r>
-      <w:proofErr w:type="spellEnd"/>
-      <w:r>
-        <w:rPr>
-          <w:sz w:val="28"/>
-          <w:szCs w:val="28"/>
-        </w:rPr>
-        <w:t xml:space="preserve"> данных, использованных при статистическом моделировании, и </w:t>
+        <w:t xml:space="preserve">полученных научных результатов и выработанных практических рекомендаций базируется на корректной постановке общих и частных рассматриваемых задач, использовании известных фундаментальных теоретических положений системного анализа, достаточном объёме данных, использованных при статистическом моделировании, и </w:t>
       </w:r>
       <w:r>
         <w:rPr>
@@ -2163,28 +1548,12 @@
           <w:sz w:val="28"/>
           <w:szCs w:val="28"/>
         </w:rPr>
-        <w:t xml:space="preserve">ственных </w:t>
-      </w:r>
-      <w:proofErr w:type="spellStart"/>
-      <w:r>
-        <w:rPr>
-          <w:sz w:val="28"/>
-          <w:szCs w:val="28"/>
-        </w:rPr>
-        <w:t>показателеи</w:t>
-      </w:r>
-      <w:proofErr w:type="spellEnd"/>
-      <w:r>
-        <w:rPr>
-          <w:sz w:val="28"/>
-          <w:szCs w:val="28"/>
-        </w:rPr>
-        <w:t>̆.</w:t>
-      </w:r>
-    </w:p>
-    <w:p>
-      <w:pPr>
-        <w:pStyle w:val="NormalWeb"/>
+        <w:t>ственных показателей.</w:t>
+      </w:r>
+    </w:p>
+    <w:p>
+      <w:pPr>
+        <w:pStyle w:val="ac"/>
         <w:spacing w:before="0" w:after="0" w:line="360" w:lineRule="auto"/>
         <w:ind w:firstLine="720"/>
         <w:jc w:val="both"/>
@@ -2196,7 +1565,7 @@
     </w:p>
     <w:p>
       <w:pPr>
-        <w:pStyle w:val="NormalWeb"/>
+        <w:pStyle w:val="ac"/>
         <w:spacing w:before="0" w:after="0" w:line="360" w:lineRule="auto"/>
         <w:ind w:firstLine="720"/>
         <w:jc w:val="both"/>
@@ -2208,7 +1577,7 @@
     </w:p>
     <w:p>
       <w:pPr>
-        <w:pStyle w:val="NormalWeb"/>
+        <w:pStyle w:val="ac"/>
         <w:spacing w:before="0" w:after="0" w:line="360" w:lineRule="auto"/>
         <w:ind w:firstLine="720"/>
         <w:jc w:val="both"/>
@@ -2220,7 +1589,7 @@
     </w:p>
     <w:p>
       <w:pPr>
-        <w:pStyle w:val="NormalWeb"/>
+        <w:pStyle w:val="ac"/>
         <w:spacing w:before="0" w:after="0" w:line="360" w:lineRule="auto"/>
         <w:ind w:firstLine="720"/>
         <w:jc w:val="both"/>
@@ -2242,7 +1611,7 @@
     </w:p>
     <w:p>
       <w:pPr>
-        <w:pStyle w:val="NormalWeb"/>
+        <w:pStyle w:val="ac"/>
         <w:spacing w:before="0" w:after="0" w:line="360" w:lineRule="auto"/>
         <w:ind w:firstLine="720"/>
         <w:jc w:val="both"/>
@@ -2256,37 +1625,63 @@
           <w:sz w:val="28"/>
           <w:szCs w:val="28"/>
         </w:rPr>
-        <w:t xml:space="preserve">Исследования, проведенные в диссертации, соответствуют паспорту специальности 05.13.01 — </w:t>
-      </w:r>
-      <w:proofErr w:type="spellStart"/>
-      <w:r>
-        <w:rPr>
-          <w:sz w:val="28"/>
-          <w:szCs w:val="28"/>
-        </w:rPr>
-        <w:t>Системныи</w:t>
-      </w:r>
-      <w:proofErr w:type="spellEnd"/>
-      <w:r>
-        <w:rPr>
-          <w:sz w:val="28"/>
-          <w:szCs w:val="28"/>
-        </w:rPr>
-        <w:t>̆ анализ</w:t>
-      </w:r>
-      <w:r>
-        <w:rPr>
-          <w:sz w:val="28"/>
-          <w:szCs w:val="28"/>
-        </w:rPr>
-        <w:t>, управление и обработка инфор</w:t>
-      </w:r>
-      <w:r>
-        <w:rPr>
-          <w:sz w:val="28"/>
-          <w:szCs w:val="28"/>
-        </w:rPr>
-        <w:t>мации, сопоставление приведено в таблице 1.</w:t>
+        <w:t xml:space="preserve">Исследования, проведенные в диссертации, соответствуют паспорту специальности </w:t>
+      </w:r>
+      <w:r>
+        <w:rPr>
+          <w:sz w:val="28"/>
+          <w:szCs w:val="28"/>
+        </w:rPr>
+        <w:t>05.13.</w:t>
+      </w:r>
+      <w:r>
+        <w:rPr>
+          <w:sz w:val="28"/>
+          <w:szCs w:val="28"/>
+        </w:rPr>
+        <w:t>11</w:t>
+      </w:r>
+      <w:r>
+        <w:rPr>
+          <w:sz w:val="28"/>
+          <w:szCs w:val="28"/>
+        </w:rPr>
+        <w:t xml:space="preserve"> </w:t>
+      </w:r>
+      <w:r>
+        <w:rPr>
+          <w:sz w:val="28"/>
+          <w:szCs w:val="28"/>
+        </w:rPr>
+        <w:t xml:space="preserve">– </w:t>
+      </w:r>
+      <w:r>
+        <w:rPr>
+          <w:sz w:val="28"/>
+          <w:szCs w:val="28"/>
+        </w:rPr>
+        <w:t>«</w:t>
+      </w:r>
+      <w:r>
+        <w:rPr>
+          <w:sz w:val="28"/>
+          <w:szCs w:val="28"/>
+        </w:rPr>
+        <w:t>Математическое и программное обеспечение вычислительных машин, комплексов и компьютерных сетей</w:t>
+      </w:r>
+      <w:r>
+        <w:rPr>
+          <w:sz w:val="28"/>
+          <w:szCs w:val="28"/>
+        </w:rPr>
+        <w:t>»</w:t>
+      </w:r>
+      <w:r>
+        <w:rPr>
+          <w:sz w:val="28"/>
+          <w:szCs w:val="28"/>
+        </w:rPr>
+        <w:t>, сопоставление приведено в таблице 1.</w:t>
       </w:r>
     </w:p>
     <w:p>
@@ -2303,7 +1698,21 @@
           <w:sz w:val="28"/>
           <w:szCs w:val="28"/>
         </w:rPr>
-        <w:t xml:space="preserve">Таблица 1 — Сопоставление направлений исследований предусмотренных специальностью 05.13.01, и результатов, полученных в диссертации </w:t>
+        <w:t>Таблица 1 — Сопоставление направлений исследований предусмотренных специальностью 05.13.</w:t>
+      </w:r>
+      <w:r>
+        <w:rPr>
+          <w:sz w:val="28"/>
+          <w:szCs w:val="28"/>
+        </w:rPr>
+        <w:t>11</w:t>
+      </w:r>
+      <w:r>
+        <w:rPr>
+          <w:sz w:val="28"/>
+          <w:szCs w:val="28"/>
+        </w:rPr>
+        <w:t xml:space="preserve">, и результатов, полученных в диссертации </w:t>
       </w:r>
     </w:p>
     <w:tbl>
@@ -2469,39 +1878,7 @@
                 <w:sz w:val="28"/>
                 <w:szCs w:val="28"/>
               </w:rPr>
-              <w:t xml:space="preserve">Разработана семантическая модель </w:t>
-            </w:r>
-            <w:proofErr w:type="spellStart"/>
-            <w:r>
-              <w:rPr>
-                <w:sz w:val="28"/>
-                <w:szCs w:val="28"/>
-              </w:rPr>
-              <w:t>орга</w:t>
-            </w:r>
-            <w:proofErr w:type="spellEnd"/>
-            <w:r>
-              <w:rPr>
-                <w:sz w:val="28"/>
-                <w:szCs w:val="28"/>
-              </w:rPr>
-              <w:t xml:space="preserve">- </w:t>
-            </w:r>
-            <w:proofErr w:type="spellStart"/>
-            <w:r>
-              <w:rPr>
-                <w:sz w:val="28"/>
-                <w:szCs w:val="28"/>
-              </w:rPr>
-              <w:t>низации</w:t>
-            </w:r>
-            <w:proofErr w:type="spellEnd"/>
-            <w:r>
-              <w:rPr>
-                <w:sz w:val="28"/>
-                <w:szCs w:val="28"/>
-              </w:rPr>
-              <w:t xml:space="preserve"> хранения знаний</w:t>
+              <w:t>Разработана семантическая модель орга- низации хранения знаний</w:t>
             </w:r>
           </w:p>
         </w:tc>
@@ -2576,46 +1953,14 @@
                 <w:sz w:val="28"/>
                 <w:szCs w:val="28"/>
               </w:rPr>
-              <w:t xml:space="preserve">Разработан прототип </w:t>
-            </w:r>
-            <w:proofErr w:type="spellStart"/>
-            <w:r>
-              <w:rPr>
-                <w:sz w:val="28"/>
-                <w:szCs w:val="28"/>
-              </w:rPr>
-              <w:t>Thinking</w:t>
-            </w:r>
-            <w:proofErr w:type="spellEnd"/>
-            <w:r>
-              <w:rPr>
-                <w:sz w:val="28"/>
-                <w:szCs w:val="28"/>
-              </w:rPr>
-              <w:t xml:space="preserve"> </w:t>
-            </w:r>
-            <w:proofErr w:type="spellStart"/>
-            <w:r>
-              <w:rPr>
-                <w:sz w:val="28"/>
-                <w:szCs w:val="28"/>
-              </w:rPr>
-              <w:t>Un</w:t>
+              <w:t>Разработан прототип Thinking Un</w:t>
             </w:r>
             <w:r>
               <w:rPr>
                 <w:sz w:val="28"/>
                 <w:szCs w:val="28"/>
               </w:rPr>
-              <w:t>derstanding</w:t>
-            </w:r>
-            <w:proofErr w:type="spellEnd"/>
-            <w:r>
-              <w:rPr>
-                <w:sz w:val="28"/>
-                <w:szCs w:val="28"/>
-              </w:rPr>
-              <w:t xml:space="preserve"> (TU) системы хране</w:t>
+              <w:t>derstanding (TU) системы хране</w:t>
             </w:r>
             <w:r>
               <w:rPr>
@@ -2636,23 +1981,7 @@
                 <w:sz w:val="28"/>
                 <w:szCs w:val="28"/>
               </w:rPr>
-              <w:t xml:space="preserve">ятия, </w:t>
-            </w:r>
-            <w:proofErr w:type="spellStart"/>
-            <w:r>
-              <w:rPr>
-                <w:sz w:val="28"/>
-                <w:szCs w:val="28"/>
-              </w:rPr>
-              <w:t>которыи</w:t>
-            </w:r>
-            <w:proofErr w:type="spellEnd"/>
-            <w:r>
-              <w:rPr>
-                <w:sz w:val="28"/>
-                <w:szCs w:val="28"/>
-              </w:rPr>
-              <w:t>̆ был испытан на модельных данных</w:t>
+              <w:t>ятия, который был испытан на модельных данных</w:t>
             </w:r>
           </w:p>
         </w:tc>
@@ -2693,113 +2022,8 @@
                 <w:sz w:val="28"/>
                 <w:szCs w:val="28"/>
               </w:rPr>
-              <w:t xml:space="preserve">Модели и методы создания про- грамм и программных систем для </w:t>
+              <w:t>Модели и методы создания про- грамм и программных систем для параллельной и распреде- ленной обработки данных, язы- ки и инструментальные средства параллельного программирова- ния</w:t>
             </w:r>
-            <w:proofErr w:type="spellStart"/>
-            <w:r>
-              <w:rPr>
-                <w:sz w:val="28"/>
-                <w:szCs w:val="28"/>
-              </w:rPr>
-              <w:t>параллельнои</w:t>
-            </w:r>
-            <w:proofErr w:type="spellEnd"/>
-            <w:r>
-              <w:rPr>
-                <w:sz w:val="28"/>
-                <w:szCs w:val="28"/>
-              </w:rPr>
-              <w:t xml:space="preserve">̆ и </w:t>
-            </w:r>
-            <w:proofErr w:type="spellStart"/>
-            <w:r>
-              <w:rPr>
-                <w:sz w:val="28"/>
-                <w:szCs w:val="28"/>
-              </w:rPr>
-              <w:t>распреде</w:t>
-            </w:r>
-            <w:proofErr w:type="spellEnd"/>
-            <w:r>
-              <w:rPr>
-                <w:sz w:val="28"/>
-                <w:szCs w:val="28"/>
-              </w:rPr>
-              <w:t xml:space="preserve">- </w:t>
-            </w:r>
-            <w:proofErr w:type="spellStart"/>
-            <w:r>
-              <w:rPr>
-                <w:sz w:val="28"/>
-                <w:szCs w:val="28"/>
-              </w:rPr>
-              <w:t>леннои</w:t>
-            </w:r>
-            <w:proofErr w:type="spellEnd"/>
-            <w:r>
-              <w:rPr>
-                <w:sz w:val="28"/>
-                <w:szCs w:val="28"/>
-              </w:rPr>
-              <w:t xml:space="preserve">̆ обработки данных, </w:t>
-            </w:r>
-            <w:proofErr w:type="spellStart"/>
-            <w:r>
-              <w:rPr>
-                <w:sz w:val="28"/>
-                <w:szCs w:val="28"/>
-              </w:rPr>
-              <w:t>язы</w:t>
-            </w:r>
-            <w:proofErr w:type="spellEnd"/>
-            <w:r>
-              <w:rPr>
-                <w:sz w:val="28"/>
-                <w:szCs w:val="28"/>
-              </w:rPr>
-              <w:t xml:space="preserve">- </w:t>
-            </w:r>
-            <w:proofErr w:type="spellStart"/>
-            <w:r>
-              <w:rPr>
-                <w:sz w:val="28"/>
-                <w:szCs w:val="28"/>
-              </w:rPr>
-              <w:t>ки</w:t>
-            </w:r>
-            <w:proofErr w:type="spellEnd"/>
-            <w:r>
-              <w:rPr>
-                <w:sz w:val="28"/>
-                <w:szCs w:val="28"/>
-              </w:rPr>
-              <w:t xml:space="preserve"> и инструментальные средства параллельного </w:t>
-            </w:r>
-            <w:proofErr w:type="spellStart"/>
-            <w:r>
-              <w:rPr>
-                <w:sz w:val="28"/>
-                <w:szCs w:val="28"/>
-              </w:rPr>
-              <w:t>программирова</w:t>
-            </w:r>
-            <w:proofErr w:type="spellEnd"/>
-            <w:r>
-              <w:rPr>
-                <w:sz w:val="28"/>
-                <w:szCs w:val="28"/>
-              </w:rPr>
-              <w:t xml:space="preserve">- </w:t>
-            </w:r>
-            <w:proofErr w:type="spellStart"/>
-            <w:r>
-              <w:rPr>
-                <w:sz w:val="28"/>
-                <w:szCs w:val="28"/>
-              </w:rPr>
-              <w:t>ния</w:t>
-            </w:r>
-            <w:proofErr w:type="spellEnd"/>
           </w:p>
         </w:tc>
         <w:tc>
@@ -2839,62 +2063,14 @@
                 <w:sz w:val="28"/>
                 <w:szCs w:val="28"/>
               </w:rPr>
-              <w:t xml:space="preserve">ан метод </w:t>
-            </w:r>
-            <w:proofErr w:type="spellStart"/>
-            <w:r>
-              <w:rPr>
-                <w:sz w:val="28"/>
-                <w:szCs w:val="28"/>
-              </w:rPr>
-              <w:t>параллельнои</w:t>
-            </w:r>
-            <w:proofErr w:type="spellEnd"/>
-            <w:r>
-              <w:rPr>
-                <w:sz w:val="28"/>
-                <w:szCs w:val="28"/>
-              </w:rPr>
-              <w:t>̆ обработ</w:t>
+              <w:t>ан метод параллельной обработ</w:t>
             </w:r>
             <w:r>
               <w:rPr>
                 <w:sz w:val="28"/>
                 <w:szCs w:val="28"/>
               </w:rPr>
-              <w:t xml:space="preserve">ки </w:t>
-            </w:r>
-            <w:proofErr w:type="spellStart"/>
-            <w:r>
-              <w:rPr>
-                <w:sz w:val="28"/>
-                <w:szCs w:val="28"/>
-              </w:rPr>
-              <w:t>экспертнои</w:t>
-            </w:r>
-            <w:proofErr w:type="spellEnd"/>
-            <w:r>
-              <w:rPr>
-                <w:sz w:val="28"/>
-                <w:szCs w:val="28"/>
-              </w:rPr>
-              <w:t xml:space="preserve">̆ информации c возможно- </w:t>
-            </w:r>
-            <w:proofErr w:type="spellStart"/>
-            <w:r>
-              <w:rPr>
-                <w:sz w:val="28"/>
-                <w:szCs w:val="28"/>
-              </w:rPr>
-              <w:t>стью</w:t>
-            </w:r>
-            <w:proofErr w:type="spellEnd"/>
-            <w:r>
-              <w:rPr>
-                <w:sz w:val="28"/>
-                <w:szCs w:val="28"/>
-              </w:rPr>
-              <w:t xml:space="preserve"> обучения при помощи прототипа TU</w:t>
+              <w:t>ки экспертной информации c возможно- стью обучения при помощи прототипа TU</w:t>
             </w:r>
           </w:p>
         </w:tc>
@@ -2927,7 +2103,7 @@
     </w:p>
     <w:p>
       <w:pPr>
-        <w:pStyle w:val="NormalWeb"/>
+        <w:pStyle w:val="ac"/>
         <w:spacing w:before="0" w:after="0" w:line="360" w:lineRule="auto"/>
         <w:ind w:firstLine="720"/>
         <w:jc w:val="both"/>
@@ -2957,216 +2133,189 @@
     </w:p>
     <w:p>
       <w:pPr>
-        <w:pStyle w:val="NormalWeb"/>
+        <w:pStyle w:val="ac"/>
         <w:spacing w:before="0" w:after="0" w:line="360" w:lineRule="auto"/>
         <w:ind w:firstLine="720"/>
         <w:jc w:val="both"/>
         <w:rPr>
-          <w:b/>
-          <w:sz w:val="28"/>
-          <w:szCs w:val="28"/>
-        </w:rPr>
-      </w:pPr>
-    </w:p>
-    <w:p>
-      <w:pPr>
-        <w:pStyle w:val="NormalWeb"/>
+          <w:sz w:val="28"/>
+          <w:szCs w:val="28"/>
+        </w:rPr>
+      </w:pPr>
+      <w:r>
+        <w:rPr>
+          <w:sz w:val="28"/>
+          <w:szCs w:val="28"/>
+        </w:rPr>
+        <w:t xml:space="preserve">Основные результаты по теме диссертации изложены в 10 печатных </w:t>
+      </w:r>
+      <w:r>
+        <w:rPr>
+          <w:sz w:val="28"/>
+          <w:szCs w:val="28"/>
+        </w:rPr>
+        <w:t>работах</w:t>
+      </w:r>
+      <w:r>
+        <w:rPr>
+          <w:sz w:val="28"/>
+          <w:szCs w:val="28"/>
+        </w:rPr>
+        <w:t>,</w:t>
+      </w:r>
+      <w:r>
+        <w:rPr>
+          <w:sz w:val="28"/>
+          <w:szCs w:val="28"/>
+        </w:rPr>
+        <w:t xml:space="preserve"> в том числе в</w:t>
+      </w:r>
+      <w:r>
+        <w:rPr>
+          <w:sz w:val="28"/>
+          <w:szCs w:val="28"/>
+        </w:rPr>
+        <w:t xml:space="preserve"> </w:t>
+      </w:r>
+      <w:r>
+        <w:rPr>
+          <w:sz w:val="28"/>
+          <w:szCs w:val="28"/>
+        </w:rPr>
+        <w:t>1 статья</w:t>
+      </w:r>
+      <w:r>
+        <w:rPr>
+          <w:sz w:val="28"/>
+          <w:szCs w:val="28"/>
+        </w:rPr>
+        <w:t xml:space="preserve"> в журналах, рекомендованных </w:t>
+      </w:r>
+      <w:r>
+        <w:rPr>
+          <w:sz w:val="28"/>
+          <w:szCs w:val="28"/>
+        </w:rPr>
+        <w:t>ВАК</w:t>
+      </w:r>
+      <w:r>
+        <w:rPr>
+          <w:sz w:val="28"/>
+          <w:szCs w:val="28"/>
+        </w:rPr>
+        <w:t xml:space="preserve">, </w:t>
+      </w:r>
+      <w:r>
+        <w:rPr>
+          <w:sz w:val="28"/>
+          <w:szCs w:val="28"/>
+        </w:rPr>
+        <w:t>2</w:t>
+      </w:r>
+      <w:r>
+        <w:rPr>
+          <w:sz w:val="28"/>
+          <w:szCs w:val="28"/>
+        </w:rPr>
+        <w:t xml:space="preserve"> </w:t>
+      </w:r>
+      <w:r>
+        <w:rPr>
+          <w:sz w:val="28"/>
+          <w:szCs w:val="28"/>
+        </w:rPr>
+        <w:t>статьи</w:t>
+      </w:r>
+      <w:r>
+        <w:rPr>
+          <w:sz w:val="28"/>
+          <w:szCs w:val="28"/>
+        </w:rPr>
+        <w:t>, входящих в базу публикаций SCOPUS</w:t>
+      </w:r>
+      <w:r>
+        <w:rPr>
+          <w:sz w:val="28"/>
+          <w:szCs w:val="28"/>
+        </w:rPr>
+        <w:t xml:space="preserve"> и входящих в перечень журналов ВАК</w:t>
+      </w:r>
+      <w:r>
+        <w:rPr>
+          <w:sz w:val="28"/>
+          <w:szCs w:val="28"/>
+        </w:rPr>
+        <w:t xml:space="preserve">, </w:t>
+      </w:r>
+      <w:r>
+        <w:rPr>
+          <w:sz w:val="28"/>
+          <w:szCs w:val="28"/>
+        </w:rPr>
+        <w:t xml:space="preserve">1 статья проиндексировано в РИНЦ, 1 статья проиндексирована в </w:t>
+      </w:r>
+      <w:r>
+        <w:rPr>
+          <w:sz w:val="28"/>
+          <w:szCs w:val="28"/>
+          <w:lang w:val="en-US"/>
+        </w:rPr>
+        <w:t>Web</w:t>
+      </w:r>
+      <w:r>
+        <w:rPr>
+          <w:sz w:val="28"/>
+          <w:szCs w:val="28"/>
+        </w:rPr>
+        <w:t xml:space="preserve"> </w:t>
+      </w:r>
+      <w:r>
+        <w:rPr>
+          <w:sz w:val="28"/>
+          <w:szCs w:val="28"/>
+          <w:lang w:val="en-US"/>
+        </w:rPr>
+        <w:t>of</w:t>
+      </w:r>
+      <w:r>
+        <w:rPr>
+          <w:sz w:val="28"/>
+          <w:szCs w:val="28"/>
+        </w:rPr>
+        <w:t xml:space="preserve"> </w:t>
+      </w:r>
+      <w:r>
+        <w:rPr>
+          <w:sz w:val="28"/>
+          <w:szCs w:val="28"/>
+          <w:lang w:val="en-US"/>
+        </w:rPr>
+        <w:t>Science</w:t>
+      </w:r>
+      <w:r>
+        <w:rPr>
+          <w:sz w:val="28"/>
+          <w:szCs w:val="28"/>
+        </w:rPr>
+        <w:t>.</w:t>
+      </w:r>
+    </w:p>
+    <w:p>
+      <w:pPr>
+        <w:pStyle w:val="ac"/>
         <w:spacing w:before="0" w:after="0" w:line="360" w:lineRule="auto"/>
         <w:ind w:firstLine="720"/>
         <w:jc w:val="both"/>
         <w:rPr>
-          <w:b/>
-          <w:sz w:val="28"/>
-          <w:szCs w:val="28"/>
-        </w:rPr>
-      </w:pPr>
-    </w:p>
-    <w:p>
-      <w:pPr>
-        <w:pStyle w:val="NormalWeb"/>
-        <w:spacing w:before="0" w:after="0" w:line="360" w:lineRule="auto"/>
-        <w:ind w:firstLine="720"/>
-        <w:jc w:val="both"/>
-        <w:rPr>
-          <w:b/>
-          <w:sz w:val="28"/>
-          <w:szCs w:val="28"/>
-        </w:rPr>
-      </w:pPr>
-    </w:p>
-    <w:p>
-      <w:pPr>
-        <w:pStyle w:val="NormalWeb"/>
-        <w:spacing w:before="0" w:after="0" w:line="360" w:lineRule="auto"/>
-        <w:ind w:firstLine="720"/>
-        <w:jc w:val="both"/>
-        <w:rPr>
-          <w:sz w:val="28"/>
-          <w:szCs w:val="28"/>
-        </w:rPr>
-      </w:pPr>
-      <w:r>
-        <w:rPr>
-          <w:sz w:val="28"/>
-          <w:szCs w:val="28"/>
-        </w:rPr>
-        <w:t xml:space="preserve">Основные результаты по теме диссертации изложены в 10 печатных </w:t>
-      </w:r>
-      <w:r>
-        <w:rPr>
-          <w:sz w:val="28"/>
-          <w:szCs w:val="28"/>
-        </w:rPr>
-        <w:t>работах</w:t>
-      </w:r>
-      <w:r>
-        <w:rPr>
-          <w:sz w:val="28"/>
-          <w:szCs w:val="28"/>
-        </w:rPr>
-        <w:t>,</w:t>
-      </w:r>
-      <w:r>
-        <w:rPr>
-          <w:sz w:val="28"/>
-          <w:szCs w:val="28"/>
-        </w:rPr>
-        <w:t xml:space="preserve"> в том числе в</w:t>
-      </w:r>
-      <w:r>
-        <w:rPr>
-          <w:sz w:val="28"/>
-          <w:szCs w:val="28"/>
-        </w:rPr>
-        <w:t xml:space="preserve"> </w:t>
-      </w:r>
-      <w:r>
-        <w:rPr>
-          <w:sz w:val="28"/>
-          <w:szCs w:val="28"/>
-        </w:rPr>
-        <w:t>1 статья</w:t>
-      </w:r>
-      <w:r>
-        <w:rPr>
-          <w:sz w:val="28"/>
-          <w:szCs w:val="28"/>
-        </w:rPr>
-        <w:t xml:space="preserve"> в журналах, рекомендованных </w:t>
-      </w:r>
-      <w:r>
-        <w:rPr>
-          <w:sz w:val="28"/>
-          <w:szCs w:val="28"/>
-        </w:rPr>
-        <w:t>ВАК</w:t>
-      </w:r>
-      <w:r>
-        <w:rPr>
-          <w:sz w:val="28"/>
-          <w:szCs w:val="28"/>
-        </w:rPr>
-        <w:t xml:space="preserve">, </w:t>
-      </w:r>
-      <w:r>
-        <w:rPr>
-          <w:sz w:val="28"/>
-          <w:szCs w:val="28"/>
-        </w:rPr>
-        <w:t>2</w:t>
-      </w:r>
-      <w:r>
-        <w:rPr>
-          <w:sz w:val="28"/>
-          <w:szCs w:val="28"/>
-        </w:rPr>
-        <w:t xml:space="preserve"> </w:t>
-      </w:r>
-      <w:r>
-        <w:rPr>
-          <w:sz w:val="28"/>
-          <w:szCs w:val="28"/>
-        </w:rPr>
-        <w:t>статьи</w:t>
-      </w:r>
-      <w:r>
-        <w:rPr>
-          <w:sz w:val="28"/>
-          <w:szCs w:val="28"/>
-        </w:rPr>
-        <w:t>, входящих в базу публикаций SCOPUS</w:t>
-      </w:r>
-      <w:r>
-        <w:rPr>
-          <w:sz w:val="28"/>
-          <w:szCs w:val="28"/>
-        </w:rPr>
-        <w:t xml:space="preserve"> и входящих в перечень журналов ВАК</w:t>
-      </w:r>
-      <w:r>
-        <w:rPr>
-          <w:sz w:val="28"/>
-          <w:szCs w:val="28"/>
-        </w:rPr>
-        <w:t xml:space="preserve">, </w:t>
-      </w:r>
-      <w:r>
-        <w:rPr>
-          <w:sz w:val="28"/>
-          <w:szCs w:val="28"/>
-        </w:rPr>
-        <w:t xml:space="preserve">1 статья проиндексировано в РИНЦ, 1 статья проиндексирована в </w:t>
-      </w:r>
-      <w:r>
-        <w:rPr>
-          <w:sz w:val="28"/>
-          <w:szCs w:val="28"/>
-          <w:lang w:val="en-US"/>
-        </w:rPr>
-        <w:t>Web</w:t>
-      </w:r>
-      <w:r>
-        <w:rPr>
-          <w:sz w:val="28"/>
-          <w:szCs w:val="28"/>
-        </w:rPr>
-        <w:t xml:space="preserve"> </w:t>
-      </w:r>
-      <w:r>
-        <w:rPr>
-          <w:sz w:val="28"/>
-          <w:szCs w:val="28"/>
-          <w:lang w:val="en-US"/>
-        </w:rPr>
-        <w:t>of</w:t>
-      </w:r>
-      <w:r>
-        <w:rPr>
-          <w:sz w:val="28"/>
-          <w:szCs w:val="28"/>
-        </w:rPr>
-        <w:t xml:space="preserve"> </w:t>
-      </w:r>
-      <w:r>
-        <w:rPr>
-          <w:sz w:val="28"/>
-          <w:szCs w:val="28"/>
-          <w:lang w:val="en-US"/>
-        </w:rPr>
-        <w:t>Science</w:t>
-      </w:r>
-      <w:r>
-        <w:rPr>
-          <w:sz w:val="28"/>
-          <w:szCs w:val="28"/>
-        </w:rPr>
-        <w:t>.</w:t>
-      </w:r>
-    </w:p>
-    <w:p>
-      <w:pPr>
-        <w:pStyle w:val="NormalWeb"/>
-        <w:spacing w:before="0" w:after="0" w:line="360" w:lineRule="auto"/>
+          <w:sz w:val="28"/>
+          <w:szCs w:val="28"/>
+        </w:rPr>
+      </w:pPr>
+    </w:p>
+    <w:p>
+      <w:pPr>
+        <w:pStyle w:val="ac"/>
+        <w:spacing w:before="0" w:after="0" w:line="276" w:lineRule="auto"/>
         <w:ind w:firstLine="720"/>
         <w:jc w:val="both"/>
         <w:rPr>
@@ -3199,7 +2348,7 @@
           <w:tab w:val="left" w:pos="284"/>
           <w:tab w:val="left" w:pos="720"/>
         </w:tabs>
-        <w:spacing w:after="373" w:line="440" w:lineRule="atLeast"/>
+        <w:spacing w:after="373" w:line="276" w:lineRule="auto"/>
         <w:ind w:left="709" w:firstLine="0"/>
         <w:rPr>
           <w:sz w:val="28"/>
@@ -3225,53 +2374,50 @@
           <w:sz w:val="28"/>
           <w:szCs w:val="28"/>
         </w:rPr>
-        <w:t xml:space="preserve">ласти </w:t>
-      </w:r>
-      <w:proofErr w:type="spellStart"/>
-      <w:r>
-        <w:rPr>
-          <w:sz w:val="28"/>
-          <w:szCs w:val="28"/>
-        </w:rPr>
-        <w:t>удаленнои</w:t>
-      </w:r>
-      <w:proofErr w:type="spellEnd"/>
-      <w:r>
-        <w:rPr>
-          <w:sz w:val="28"/>
-          <w:szCs w:val="28"/>
-        </w:rPr>
-        <w:t xml:space="preserve">̆ поддержки </w:t>
-      </w:r>
-      <w:proofErr w:type="spellStart"/>
-      <w:r>
-        <w:rPr>
-          <w:sz w:val="28"/>
-          <w:szCs w:val="28"/>
-        </w:rPr>
-        <w:t>информаци</w:t>
-      </w:r>
-      <w:r>
-        <w:rPr>
-          <w:sz w:val="28"/>
-          <w:szCs w:val="28"/>
-        </w:rPr>
-        <w:t>оннои</w:t>
-      </w:r>
-      <w:proofErr w:type="spellEnd"/>
-      <w:r>
-        <w:rPr>
-          <w:sz w:val="28"/>
-          <w:szCs w:val="28"/>
-        </w:rPr>
-        <w:t>̆ инфраструктуры предприя</w:t>
-      </w:r>
-      <w:r>
-        <w:rPr>
-          <w:sz w:val="28"/>
-          <w:szCs w:val="28"/>
-        </w:rPr>
-        <w:t xml:space="preserve">тия [Текст] / А.С. Тощев // Экономика и менеджмент систем управления. –– 2015. –– Т. 4. –– С. 293 – 295. </w:t>
+        <w:t>ласти удаленной поддержки информаци</w:t>
+      </w:r>
+      <w:r>
+        <w:rPr>
+          <w:sz w:val="28"/>
+          <w:szCs w:val="28"/>
+        </w:rPr>
+        <w:t>онной инфраструктуры предприя</w:t>
+      </w:r>
+      <w:r>
+        <w:rPr>
+          <w:sz w:val="28"/>
+          <w:szCs w:val="28"/>
+        </w:rPr>
+        <w:t xml:space="preserve">тия [Текст] / А.С. Тощев // Экономика и менеджмент </w:t>
+      </w:r>
+      <w:r>
+        <w:rPr>
+          <w:sz w:val="28"/>
+          <w:szCs w:val="28"/>
+        </w:rPr>
+        <w:t>систем управления. –– 2015. –– №</w:t>
+      </w:r>
+      <w:r>
+        <w:rPr>
+          <w:sz w:val="28"/>
+          <w:szCs w:val="28"/>
+        </w:rPr>
+        <w:t>. 4</w:t>
+      </w:r>
+      <w:r>
+        <w:rPr>
+          <w:sz w:val="28"/>
+          <w:szCs w:val="28"/>
+          <w:lang w:val="en-US"/>
+        </w:rPr>
+        <w:t>.2 (18)</w:t>
+      </w:r>
+      <w:r>
+        <w:rPr>
+          <w:sz w:val="28"/>
+          <w:szCs w:val="28"/>
+        </w:rPr>
+        <w:t xml:space="preserve">. –– С. 293 – 295. </w:t>
       </w:r>
       <w:r>
         <w:rPr>
@@ -3285,11 +2431,11 @@
     </w:p>
     <w:p>
       <w:pPr>
-        <w:pStyle w:val="NormalWeb"/>
+        <w:pStyle w:val="ac"/>
         <w:tabs>
           <w:tab w:val="left" w:pos="1134"/>
         </w:tabs>
-        <w:spacing w:before="0" w:after="0" w:line="360" w:lineRule="auto"/>
+        <w:spacing w:before="0" w:after="0" w:line="276" w:lineRule="auto"/>
         <w:ind w:firstLine="709"/>
         <w:jc w:val="both"/>
         <w:rPr>
@@ -3304,47 +2450,13 @@
         </w:rPr>
         <w:t xml:space="preserve">Публикации из международной базы цитирования </w:t>
       </w:r>
-      <w:proofErr w:type="spellStart"/>
-      <w:r>
-        <w:rPr>
-          <w:sz w:val="28"/>
-          <w:szCs w:val="28"/>
-        </w:rPr>
-        <w:t>Web</w:t>
-      </w:r>
-      <w:proofErr w:type="spellEnd"/>
-      <w:r>
-        <w:rPr>
-          <w:sz w:val="28"/>
-          <w:szCs w:val="28"/>
-        </w:rPr>
-        <w:t xml:space="preserve"> </w:t>
-      </w:r>
-      <w:proofErr w:type="spellStart"/>
-      <w:r>
-        <w:rPr>
-          <w:sz w:val="28"/>
-          <w:szCs w:val="28"/>
-        </w:rPr>
-        <w:t>of</w:t>
-      </w:r>
-      <w:proofErr w:type="spellEnd"/>
-      <w:r>
-        <w:rPr>
-          <w:sz w:val="28"/>
-          <w:szCs w:val="28"/>
-        </w:rPr>
-        <w:t xml:space="preserve"> </w:t>
-      </w:r>
-      <w:proofErr w:type="spellStart"/>
-      <w:r>
-        <w:rPr>
-          <w:sz w:val="28"/>
-          <w:szCs w:val="28"/>
-        </w:rPr>
-        <w:t>Science</w:t>
-      </w:r>
-      <w:proofErr w:type="spellEnd"/>
+      <w:r>
+        <w:rPr>
+          <w:sz w:val="28"/>
+          <w:szCs w:val="28"/>
+        </w:rPr>
+        <w:t>Web of Science</w:t>
+      </w:r>
       <w:r>
         <w:rPr>
           <w:sz w:val="28"/>
@@ -3352,6 +2464,21 @@
         </w:rPr>
         <w:t>:</w:t>
       </w:r>
+    </w:p>
+    <w:p>
+      <w:pPr>
+        <w:pStyle w:val="ac"/>
+        <w:tabs>
+          <w:tab w:val="left" w:pos="1134"/>
+        </w:tabs>
+        <w:spacing w:before="0" w:after="0" w:line="276" w:lineRule="auto"/>
+        <w:ind w:firstLine="709"/>
+        <w:jc w:val="both"/>
+        <w:rPr>
+          <w:sz w:val="28"/>
+          <w:szCs w:val="28"/>
+        </w:rPr>
+      </w:pPr>
     </w:p>
     <w:p>
       <w:pPr>
@@ -3363,7 +2490,7 @@
           <w:tab w:val="left" w:pos="220"/>
           <w:tab w:val="left" w:pos="720"/>
         </w:tabs>
-        <w:spacing w:after="373" w:line="440" w:lineRule="atLeast"/>
+        <w:spacing w:after="373" w:line="276" w:lineRule="auto"/>
         <w:ind w:left="709" w:firstLine="0"/>
         <w:jc w:val="both"/>
         <w:rPr>
@@ -3378,49 +2505,52 @@
           <w:szCs w:val="28"/>
           <w:lang w:val="en-US"/>
         </w:rPr>
-        <w:t xml:space="preserve">Toshchev, A. Thinking lifecycle as an implementation of </w:t>
-      </w:r>
-      <w:proofErr w:type="spellStart"/>
+        <w:t>Toshchev, A. Thinking lifecycle as an implementation of machine</w:t>
+      </w:r>
       <w:r>
         <w:rPr>
           <w:sz w:val="28"/>
           <w:szCs w:val="28"/>
           <w:lang w:val="en-US"/>
         </w:rPr>
-        <w:t>machineunderstanding</w:t>
-      </w:r>
-      <w:proofErr w:type="spellEnd"/>
+        <w:t xml:space="preserve"> </w:t>
+      </w:r>
       <w:r>
         <w:rPr>
           <w:sz w:val="28"/>
           <w:szCs w:val="28"/>
           <w:lang w:val="en-US"/>
         </w:rPr>
-        <w:t xml:space="preserve"> in software maintenance automation domain [Text] / A. Toshchev, M. Talanov // Agent and Multi-Agent Systems: Technologies and Applications: 9th KES International Conference, KES-AMSTA, 2015 Sorrento, Italy, June 2015, Pro- </w:t>
-      </w:r>
-      <w:proofErr w:type="spellStart"/>
+        <w:t>understanding in software maintenance automation domain [Text] / A. Toshchev, M. Talanov // Agent and Multi-Agent Systems: Technologies and Applications: 9th KES International Conference, KES-AMSTA, 2015 S</w:t>
+      </w:r>
       <w:r>
         <w:rPr>
           <w:sz w:val="28"/>
           <w:szCs w:val="28"/>
           <w:lang w:val="en-US"/>
         </w:rPr>
-        <w:t>ceedings</w:t>
-      </w:r>
-      <w:proofErr w:type="spellEnd"/>
+        <w:t>orrento, Italy, June 2015, Pro</w:t>
+      </w:r>
       <w:r>
         <w:rPr>
           <w:sz w:val="28"/>
           <w:szCs w:val="28"/>
           <w:lang w:val="en-US"/>
         </w:rPr>
-        <w:t xml:space="preserve"> (Smart Innovation, Systems and Technologies). — 2015. — Vol. 38. — P. 301 – 310.  +        <w:t>ceedings (Smart Innovation, Systems and Technologies). — 2015. — Vol. 38. — P. 301 – 310.   </w:t>
       </w:r>
-    </w:p>
-    <w:p>
-      <w:pPr>
-        <w:pStyle w:val="NormalWeb"/>
+      <w:r>
+        <w:rPr>
+          <w:sz w:val="28"/>
+          <w:szCs w:val="28"/>
+        </w:rPr>
+        <w:t>Личный вклад 8 печатных листов.</w:t>
+      </w:r>
+    </w:p>
+    <w:p>
+      <w:pPr>
+        <w:pStyle w:val="ac"/>
         <w:tabs>
           <w:tab w:val="left" w:pos="1134"/>
         </w:tabs>
@@ -3437,23 +2567,7 @@
           <w:sz w:val="28"/>
           <w:szCs w:val="28"/>
         </w:rPr>
-        <w:t xml:space="preserve">Публикации из международной базы цитирования </w:t>
-      </w:r>
-      <w:proofErr w:type="spellStart"/>
-      <w:r>
-        <w:rPr>
-          <w:sz w:val="28"/>
-          <w:szCs w:val="28"/>
-        </w:rPr>
-        <w:t>Scopus</w:t>
-      </w:r>
-      <w:proofErr w:type="spellEnd"/>
-      <w:r>
-        <w:rPr>
-          <w:sz w:val="28"/>
-          <w:szCs w:val="28"/>
-        </w:rPr>
-        <w:t>:</w:t>
+        <w:t>Публикации из международной базы цитирования Scopus:</w:t>
       </w:r>
     </w:p>
     <w:p>
@@ -3466,7 +2580,7 @@
           <w:tab w:val="left" w:pos="220"/>
           <w:tab w:val="left" w:pos="720"/>
         </w:tabs>
-        <w:spacing w:after="373" w:line="440" w:lineRule="atLeast"/>
+        <w:spacing w:after="373" w:line="276" w:lineRule="auto"/>
         <w:ind w:left="709" w:firstLine="0"/>
         <w:rPr>
           <w:sz w:val="38"/>
@@ -3480,7 +2594,109 @@
           <w:szCs w:val="28"/>
           <w:lang w:val="en-US"/>
         </w:rPr>
-        <w:t>Toshchev, A. Thinking model and machine understanding in automated user request processing [Text] / A. Toshchev // CEUR Workshop Proceedings. — 2014. — Vol. 1297. — P. 224 – 226.</w:t>
+        <w:t>Тощев, А. С</w:t>
+      </w:r>
+      <w:r>
+        <w:rPr>
+          <w:sz w:val="28"/>
+          <w:szCs w:val="28"/>
+          <w:lang w:val="en-US"/>
+        </w:rPr>
+        <w:t xml:space="preserve">. </w:t>
+      </w:r>
+      <w:r>
+        <w:rPr>
+          <w:sz w:val="28"/>
+          <w:szCs w:val="28"/>
+          <w:lang w:val="en-US"/>
+        </w:rPr>
+        <w:t>Модель мышления и понимания в автоматической обработке запросов пользователя</w:t>
+      </w:r>
+      <w:r>
+        <w:rPr>
+          <w:sz w:val="28"/>
+          <w:szCs w:val="28"/>
+          <w:lang w:val="en-US"/>
+        </w:rPr>
+        <w:t xml:space="preserve"> [</w:t>
+      </w:r>
+      <w:r>
+        <w:rPr>
+          <w:sz w:val="28"/>
+          <w:szCs w:val="28"/>
+        </w:rPr>
+        <w:t>Текст</w:t>
+      </w:r>
+      <w:r>
+        <w:rPr>
+          <w:sz w:val="28"/>
+          <w:szCs w:val="28"/>
+          <w:lang w:val="en-US"/>
+        </w:rPr>
+        <w:t xml:space="preserve">] / </w:t>
+      </w:r>
+      <w:r>
+        <w:rPr>
+          <w:sz w:val="28"/>
+          <w:szCs w:val="28"/>
+        </w:rPr>
+        <w:t xml:space="preserve">А.С. Тощев </w:t>
+      </w:r>
+      <w:r>
+        <w:rPr>
+          <w:sz w:val="28"/>
+          <w:szCs w:val="28"/>
+          <w:lang w:val="en-US"/>
+        </w:rPr>
+        <w:t xml:space="preserve">// </w:t>
+      </w:r>
+      <w:r>
+        <w:rPr>
+          <w:sz w:val="28"/>
+          <w:szCs w:val="28"/>
+          <w:lang w:val="en-US"/>
+        </w:rPr>
+        <w:t xml:space="preserve">Труды 16-й Всероссийской научной конференции “Электронные библиотеки: перспективные методы и технологии, электронные коллекции”. — 2014. </w:t>
+      </w:r>
+      <w:r>
+        <w:rPr>
+          <w:sz w:val="28"/>
+          <w:szCs w:val="28"/>
+          <w:lang w:val="en-US"/>
+        </w:rPr>
+        <w:t xml:space="preserve">— P. </w:t>
+      </w:r>
+      <w:r>
+        <w:rPr>
+          <w:sz w:val="28"/>
+          <w:szCs w:val="28"/>
+          <w:lang w:val="en-US"/>
+        </w:rPr>
+        <w:t>425</w:t>
+      </w:r>
+      <w:r>
+        <w:rPr>
+          <w:sz w:val="28"/>
+          <w:szCs w:val="28"/>
+          <w:lang w:val="en-US"/>
+        </w:rPr>
+        <w:t xml:space="preserve"> – </w:t>
+      </w:r>
+      <w:r>
+        <w:rPr>
+          <w:sz w:val="28"/>
+          <w:szCs w:val="28"/>
+          <w:lang w:val="en-US"/>
+        </w:rPr>
+        <w:t>427</w:t>
+      </w:r>
+      <w:r>
+        <w:rPr>
+          <w:sz w:val="28"/>
+          <w:szCs w:val="28"/>
+          <w:lang w:val="en-US"/>
+        </w:rPr>
+        <w:t>.</w:t>
       </w:r>
       <w:r>
         <w:rPr>
@@ -3507,7 +2723,7 @@
           <w:tab w:val="left" w:pos="220"/>
           <w:tab w:val="left" w:pos="720"/>
         </w:tabs>
-        <w:spacing w:after="373" w:line="440" w:lineRule="atLeast"/>
+        <w:spacing w:after="373" w:line="276" w:lineRule="auto"/>
         <w:ind w:left="709"/>
         <w:jc w:val="both"/>
         <w:rPr>
@@ -3547,7 +2763,7 @@
           <w:tab w:val="left" w:pos="220"/>
           <w:tab w:val="left" w:pos="720"/>
         </w:tabs>
-        <w:spacing w:after="373" w:line="440" w:lineRule="atLeast"/>
+        <w:spacing w:after="373" w:line="276" w:lineRule="auto"/>
         <w:ind w:hanging="11"/>
         <w:jc w:val="both"/>
         <w:rPr>
@@ -3560,40 +2776,44 @@
           <w:sz w:val="28"/>
           <w:szCs w:val="28"/>
         </w:rPr>
+        <w:t xml:space="preserve">Тощев, А.С. Архитектура и реализация интеллектуального агента для </w:t>
+      </w:r>
+      <w:r>
+        <w:rPr>
+          <w:sz w:val="28"/>
+          <w:szCs w:val="28"/>
+        </w:rPr>
         <w:lastRenderedPageBreak/>
-        <w:t xml:space="preserve">Тощев, А.С. Архитектура и реализация интеллектуального агента для </w:t>
-      </w:r>
-      <w:proofErr w:type="spellStart"/>
-      <w:r>
-        <w:rPr>
-          <w:sz w:val="28"/>
-          <w:szCs w:val="28"/>
-        </w:rPr>
-        <w:t>автоматическои</w:t>
-      </w:r>
-      <w:proofErr w:type="spellEnd"/>
-      <w:r>
-        <w:rPr>
-          <w:sz w:val="28"/>
-          <w:szCs w:val="28"/>
-        </w:rPr>
-        <w:t xml:space="preserve">̆ обработки входящих заявок с помощью искусственного интеллекта и семантических </w:t>
-      </w:r>
-      <w:proofErr w:type="spellStart"/>
-      <w:r>
-        <w:rPr>
-          <w:sz w:val="28"/>
-          <w:szCs w:val="28"/>
-        </w:rPr>
-        <w:t>сетеи</w:t>
-      </w:r>
-      <w:proofErr w:type="spellEnd"/>
-      <w:r>
-        <w:rPr>
-          <w:sz w:val="28"/>
-          <w:szCs w:val="28"/>
-        </w:rPr>
-        <w:t xml:space="preserve">̆ [Текст] / А.С. Тощев, М.О. Таланов // Ученые записки Института социально-гуманитарных знаний. –– 2014. –– Т. 2. –– С. 288 – 292. </w:t>
+        <w:t xml:space="preserve">автоматической обработки входящих заявок с помощью искусственного интеллекта и семантических сетей [Текст] / А.С. Тощев, М.О. Таланов // Ученые записки Института социально-гуманитарных знаний. –– 2014. –– </w:t>
+      </w:r>
+      <w:r>
+        <w:rPr>
+          <w:sz w:val="28"/>
+          <w:szCs w:val="28"/>
+        </w:rPr>
+        <w:t xml:space="preserve">Вып. № 1(12), Ч. </w:t>
+      </w:r>
+      <w:r>
+        <w:rPr>
+          <w:sz w:val="28"/>
+          <w:szCs w:val="28"/>
+          <w:lang w:val="en-US"/>
+        </w:rPr>
+        <w:t>II.</w:t>
+      </w:r>
+      <w:r>
+        <w:rPr>
+          <w:sz w:val="28"/>
+          <w:szCs w:val="28"/>
+        </w:rPr>
+        <w:t xml:space="preserve"> –– С. 288 – 292. </w:t>
+      </w:r>
+      <w:r>
+        <w:rPr>
+          <w:sz w:val="28"/>
+          <w:szCs w:val="28"/>
+        </w:rPr>
+        <w:t>Личный вклад 3 печатных листа.</w:t>
       </w:r>
     </w:p>
     <w:p>
@@ -3602,7 +2822,7 @@
           <w:tab w:val="left" w:pos="220"/>
           <w:tab w:val="left" w:pos="720"/>
         </w:tabs>
-        <w:spacing w:after="373" w:line="440" w:lineRule="atLeast"/>
+        <w:spacing w:after="373" w:line="276" w:lineRule="auto"/>
         <w:ind w:left="720"/>
         <w:jc w:val="both"/>
         <w:rPr>
@@ -3617,6 +2837,23 @@
         </w:rPr>
         <w:t>Другие публикации:</w:t>
       </w:r>
+    </w:p>
+    <w:p>
+      <w:pPr>
+        <w:tabs>
+          <w:tab w:val="left" w:pos="220"/>
+          <w:tab w:val="left" w:pos="720"/>
+        </w:tabs>
+        <w:spacing w:after="373" w:line="276" w:lineRule="auto"/>
+        <w:ind w:left="720"/>
+        <w:jc w:val="both"/>
+        <w:rPr>
+          <w:sz w:val="28"/>
+          <w:szCs w:val="28"/>
+        </w:rPr>
+      </w:pPr>
+      <w:bookmarkStart w:id="0" w:name="_GoBack"/>
+      <w:bookmarkEnd w:id="0"/>
     </w:p>
     <w:p>
       <w:pPr>
@@ -3628,7 +2865,7 @@
           <w:tab w:val="left" w:pos="220"/>
           <w:tab w:val="left" w:pos="720"/>
         </w:tabs>
-        <w:spacing w:after="373" w:line="440" w:lineRule="atLeast"/>
+        <w:spacing w:after="373" w:line="276" w:lineRule="auto"/>
         <w:ind w:hanging="11"/>
         <w:jc w:val="both"/>
         <w:rPr>
@@ -3678,21 +2915,12 @@
         </w:rPr>
         <w:t xml:space="preserve"> </w:t>
       </w:r>
-      <w:proofErr w:type="spellStart"/>
-      <w:r>
-        <w:rPr>
-          <w:sz w:val="28"/>
-          <w:szCs w:val="28"/>
-        </w:rPr>
-        <w:t>новои</w:t>
-      </w:r>
-      <w:proofErr w:type="spellEnd"/>
-      <w:r>
-        <w:rPr>
-          <w:sz w:val="28"/>
-          <w:szCs w:val="28"/>
-        </w:rPr>
-        <w:t>̆</w:t>
+      <w:r>
+        <w:rPr>
+          <w:sz w:val="28"/>
+          <w:szCs w:val="28"/>
+        </w:rPr>
+        <w:t>новой</w:t>
       </w:r>
       <w:r>
         <w:rPr>
@@ -3748,87 +2976,21 @@
           <w:sz w:val="28"/>
           <w:szCs w:val="28"/>
         </w:rPr>
-        <w:t xml:space="preserve">обеспечения [Текст] / А. С. Тощев // Труды Математического центра имени Н.И. </w:t>
-      </w:r>
-      <w:proofErr w:type="spellStart"/>
-      <w:r>
-        <w:rPr>
-          <w:sz w:val="28"/>
-          <w:szCs w:val="28"/>
-        </w:rPr>
-        <w:t>Лоба</w:t>
-      </w:r>
-      <w:proofErr w:type="spellEnd"/>
-      <w:r>
-        <w:rPr>
-          <w:sz w:val="28"/>
-          <w:szCs w:val="28"/>
-        </w:rPr>
-        <w:t xml:space="preserve">- </w:t>
-      </w:r>
-      <w:proofErr w:type="spellStart"/>
-      <w:r>
-        <w:rPr>
-          <w:sz w:val="28"/>
-          <w:szCs w:val="28"/>
-        </w:rPr>
-        <w:t>чевского</w:t>
-      </w:r>
-      <w:proofErr w:type="spellEnd"/>
-      <w:r>
-        <w:rPr>
-          <w:sz w:val="28"/>
-          <w:szCs w:val="28"/>
-        </w:rPr>
-        <w:t xml:space="preserve">. Материалы </w:t>
-      </w:r>
-      <w:proofErr w:type="spellStart"/>
-      <w:r>
-        <w:rPr>
-          <w:sz w:val="28"/>
-          <w:szCs w:val="28"/>
-        </w:rPr>
-        <w:t>Десятои</w:t>
-      </w:r>
-      <w:proofErr w:type="spellEnd"/>
-      <w:r>
-        <w:rPr>
-          <w:sz w:val="28"/>
-          <w:szCs w:val="28"/>
-        </w:rPr>
-        <w:t xml:space="preserve">̆ </w:t>
-      </w:r>
-      <w:proofErr w:type="spellStart"/>
-      <w:r>
-        <w:rPr>
-          <w:sz w:val="28"/>
-          <w:szCs w:val="28"/>
-        </w:rPr>
-        <w:t>молодежнои</w:t>
-      </w:r>
-      <w:proofErr w:type="spellEnd"/>
-      <w:r>
-        <w:rPr>
-          <w:sz w:val="28"/>
-          <w:szCs w:val="28"/>
-        </w:rPr>
-        <w:t xml:space="preserve">̆ </w:t>
-      </w:r>
-      <w:proofErr w:type="spellStart"/>
-      <w:r>
-        <w:rPr>
-          <w:sz w:val="28"/>
-          <w:szCs w:val="28"/>
-        </w:rPr>
-        <w:t>научнои</w:t>
-      </w:r>
-      <w:proofErr w:type="spellEnd"/>
-      <w:r>
-        <w:rPr>
-          <w:sz w:val="28"/>
-          <w:szCs w:val="28"/>
-        </w:rPr>
-        <w:t xml:space="preserve">̆ школы-конференции </w:t>
+        <w:t>обеспечения [Текст] / А. С. Тощев // Труды Математи</w:t>
+      </w:r>
+      <w:r>
+        <w:rPr>
+          <w:sz w:val="28"/>
+          <w:szCs w:val="28"/>
+        </w:rPr>
+        <w:t>ческого центра имени Н.И. Лоба</w:t>
+      </w:r>
+      <w:r>
+        <w:rPr>
+          <w:sz w:val="28"/>
+          <w:szCs w:val="28"/>
+        </w:rPr>
+        <w:t xml:space="preserve">чевского. Материалы Десятой молодежной научной школы-конференции </w:t>
       </w:r>
       <w:r>
         <w:rPr>
@@ -3844,23 +3006,21 @@
           <w:sz w:val="28"/>
           <w:szCs w:val="28"/>
         </w:rPr>
-        <w:t xml:space="preserve">«Лобачевские чтения — 2011. Казань, 31 октября – 4 ноября 2011». –– 2011. –– Т. 44, </w:t>
-      </w:r>
-      <w:proofErr w:type="spellStart"/>
-      <w:r>
-        <w:rPr>
-          <w:sz w:val="28"/>
-          <w:szCs w:val="28"/>
-        </w:rPr>
-        <w:t>No</w:t>
-      </w:r>
-      <w:proofErr w:type="spellEnd"/>
-      <w:r>
-        <w:rPr>
-          <w:sz w:val="28"/>
-          <w:szCs w:val="28"/>
-        </w:rPr>
-        <w:t xml:space="preserve"> 4. –– С. 279 – 282. </w:t>
+        <w:t>«Лобачевские чтения — 2011. Казань, 31 октября – 4 ноября 2011». –– 2011. –– Т. 44,</w:t>
+      </w:r>
+      <w:r>
+        <w:rPr>
+          <w:sz w:val="28"/>
+          <w:szCs w:val="28"/>
+        </w:rPr>
+        <w:t xml:space="preserve"> </w:t>
+      </w:r>
+      <w:r>
+        <w:rPr>
+          <w:sz w:val="28"/>
+          <w:szCs w:val="28"/>
+        </w:rPr>
+        <w:t xml:space="preserve">–– С. 279 – 282. </w:t>
       </w:r>
       <w:r>
         <w:rPr>
@@ -3882,7 +3042,7 @@
           <w:tab w:val="left" w:pos="220"/>
           <w:tab w:val="left" w:pos="720"/>
         </w:tabs>
-        <w:spacing w:after="373" w:line="440" w:lineRule="atLeast"/>
+        <w:spacing w:after="373" w:line="276" w:lineRule="auto"/>
         <w:ind w:hanging="11"/>
         <w:jc w:val="both"/>
         <w:rPr>
@@ -3897,43 +3057,31 @@
           <w:szCs w:val="28"/>
           <w:lang w:val="en-US"/>
         </w:rPr>
-        <w:t xml:space="preserve">Toshchev, A. Thinking-Understanding approach in IT maintenance domain au- </w:t>
-      </w:r>
-      <w:proofErr w:type="spellStart"/>
+        <w:t>Toshchev, A. Thinking-Understanding approa</w:t>
+      </w:r>
       <w:r>
         <w:rPr>
           <w:sz w:val="28"/>
           <w:szCs w:val="28"/>
           <w:lang w:val="en-US"/>
         </w:rPr>
-        <w:t>tomation</w:t>
-      </w:r>
-      <w:proofErr w:type="spellEnd"/>
+        <w:t>ch in IT maintenance domain au</w:t>
+      </w:r>
       <w:r>
         <w:rPr>
           <w:sz w:val="28"/>
           <w:szCs w:val="28"/>
           <w:lang w:val="en-US"/>
         </w:rPr>
-        <w:t xml:space="preserve"> [Text] / A. Toshchev, M. Talanov, A. Krehov // Global Journal on Tech- </w:t>
-      </w:r>
-      <w:proofErr w:type="spellStart"/>
+        <w:t xml:space="preserve">tomation [Text] / A. Toshchev, M. Talanov, A. Krehov // Global Journal on Tech- nology: 3rd World Conference on Information Technology (WCIT-2012). — 2013. — Vol. 3. — P. 879 – 894. </w:t>
+      </w:r>
       <w:r>
         <w:rPr>
           <w:sz w:val="28"/>
           <w:szCs w:val="28"/>
           <w:lang w:val="en-US"/>
         </w:rPr>
-        <w:t>nology</w:t>
-      </w:r>
-      <w:proofErr w:type="spellEnd"/>
-      <w:r>
-        <w:rPr>
-          <w:sz w:val="28"/>
-          <w:szCs w:val="28"/>
-          <w:lang w:val="en-US"/>
-        </w:rPr>
-        <w:t xml:space="preserve">: 3rd World Conference on Information Technology (WCIT-2012). — 2013. — Vol. 3. — P. 879 – 894. </w:t>
+        <w:t>Личный вклад 4 печатных листа.</w:t>
       </w:r>
       <w:r>
         <w:rPr>
@@ -3956,7 +3104,7 @@
           <w:tab w:val="left" w:pos="220"/>
           <w:tab w:val="left" w:pos="720"/>
         </w:tabs>
-        <w:spacing w:after="373" w:line="440" w:lineRule="atLeast"/>
+        <w:spacing w:after="373" w:line="276" w:lineRule="auto"/>
         <w:ind w:hanging="11"/>
         <w:jc w:val="both"/>
         <w:rPr>
@@ -3971,7 +3119,31 @@
           <w:szCs w:val="28"/>
           <w:lang w:val="en-US"/>
         </w:rPr>
-        <w:t xml:space="preserve">Toshchev, A. Computational emotional thinking and virtual neurotransmitters [Text] / A. Toshchev, M. Talanov // International Journal of Synthetic Emotions (IJSE). — 2014. — Vol. 5. — P. 30 – 35. </w:t>
+        <w:t>Toshchev, A. Computational emotional thinking and virtual neurotransmitters [Text] / A. Toshchev, M. Talanov // International Journal of Synthetic Emotions (IJSE). — 2014. — Vol. 5</w:t>
+      </w:r>
+      <w:r>
+        <w:rPr>
+          <w:sz w:val="28"/>
+          <w:szCs w:val="28"/>
+          <w:lang w:val="en-US"/>
+        </w:rPr>
+        <w:t xml:space="preserve"> (1)</w:t>
+      </w:r>
+      <w:r>
+        <w:rPr>
+          <w:sz w:val="28"/>
+          <w:szCs w:val="28"/>
+          <w:lang w:val="en-US"/>
+        </w:rPr>
+        <w:t xml:space="preserve">. — P. 30 – 35. </w:t>
+      </w:r>
+      <w:r>
+        <w:rPr>
+          <w:sz w:val="28"/>
+          <w:szCs w:val="28"/>
+          <w:lang w:val="en-US"/>
+        </w:rPr>
+        <w:t>Личный вклад 3 печатных листа.</w:t>
       </w:r>
       <w:r>
         <w:rPr>
@@ -3994,7 +3166,7 @@
           <w:tab w:val="left" w:pos="220"/>
           <w:tab w:val="left" w:pos="720"/>
         </w:tabs>
-        <w:spacing w:after="373" w:line="440" w:lineRule="atLeast"/>
+        <w:spacing w:after="373" w:line="276" w:lineRule="auto"/>
         <w:ind w:hanging="11"/>
         <w:jc w:val="both"/>
         <w:rPr>
@@ -4003,33 +3175,29 @@
           <w:lang w:val="en-US"/>
         </w:rPr>
       </w:pPr>
-      <w:proofErr w:type="spellStart"/>
       <w:r>
         <w:rPr>
           <w:sz w:val="28"/>
           <w:szCs w:val="28"/>
           <w:lang w:val="en-US"/>
         </w:rPr>
-        <w:t>Toshchev</w:t>
-      </w:r>
-      <w:proofErr w:type="gramStart"/>
+        <w:t>Toshchev,A.</w:t>
+      </w:r>
       <w:r>
         <w:rPr>
           <w:sz w:val="28"/>
           <w:szCs w:val="28"/>
           <w:lang w:val="en-US"/>
         </w:rPr>
-        <w:t>,A.Appraisal,coping</w:t>
-      </w:r>
-      <w:proofErr w:type="spellEnd"/>
-      <w:proofErr w:type="gramEnd"/>
+        <w:t xml:space="preserve"> </w:t>
+      </w:r>
       <w:r>
         <w:rPr>
           <w:sz w:val="28"/>
           <w:szCs w:val="28"/>
           <w:lang w:val="en-US"/>
         </w:rPr>
-        <w:t xml:space="preserve"> </w:t>
+        <w:t>Appraisal,coping and high level emotions aspects of computational emotional thinking [Text] / A. Toshchev, M. Talanov // International Journal of Synthetic Emotions (IJSE). — 2015. — Vol. 6</w:t>
       </w:r>
       <w:r>
         <w:rPr>
@@ -4037,7 +3205,7 @@
           <w:szCs w:val="28"/>
           <w:lang w:val="en-US"/>
         </w:rPr>
-        <w:t>and</w:t>
+        <w:t xml:space="preserve"> (1)</w:t>
       </w:r>
       <w:r>
         <w:rPr>
@@ -4045,95 +3213,7 @@
           <w:szCs w:val="28"/>
           <w:lang w:val="en-US"/>
         </w:rPr>
-        <w:t xml:space="preserve"> </w:t>
-      </w:r>
-      <w:r>
-        <w:rPr>
-          <w:sz w:val="28"/>
-          <w:szCs w:val="28"/>
-          <w:lang w:val="en-US"/>
-        </w:rPr>
-        <w:t>high</w:t>
-      </w:r>
-      <w:r>
-        <w:rPr>
-          <w:sz w:val="28"/>
-          <w:szCs w:val="28"/>
-          <w:lang w:val="en-US"/>
-        </w:rPr>
-        <w:t xml:space="preserve"> </w:t>
-      </w:r>
-      <w:r>
-        <w:rPr>
-          <w:sz w:val="28"/>
-          <w:szCs w:val="28"/>
-          <w:lang w:val="en-US"/>
-        </w:rPr>
-        <w:t>level</w:t>
-      </w:r>
-      <w:r>
-        <w:rPr>
-          <w:sz w:val="28"/>
-          <w:szCs w:val="28"/>
-          <w:lang w:val="en-US"/>
-        </w:rPr>
-        <w:t xml:space="preserve"> </w:t>
-      </w:r>
-      <w:r>
-        <w:rPr>
-          <w:sz w:val="28"/>
-          <w:szCs w:val="28"/>
-          <w:lang w:val="en-US"/>
-        </w:rPr>
-        <w:t>emotions</w:t>
-      </w:r>
-      <w:r>
-        <w:rPr>
-          <w:sz w:val="28"/>
-          <w:szCs w:val="28"/>
-          <w:lang w:val="en-US"/>
-        </w:rPr>
-        <w:t xml:space="preserve"> </w:t>
-      </w:r>
-      <w:r>
-        <w:rPr>
-          <w:sz w:val="28"/>
-          <w:szCs w:val="28"/>
-          <w:lang w:val="en-US"/>
-        </w:rPr>
-        <w:t>aspects</w:t>
-      </w:r>
-      <w:r>
-        <w:rPr>
-          <w:sz w:val="28"/>
-          <w:szCs w:val="28"/>
-          <w:lang w:val="en-US"/>
-        </w:rPr>
-        <w:t xml:space="preserve"> </w:t>
-      </w:r>
-      <w:r>
-        <w:rPr>
-          <w:sz w:val="28"/>
-          <w:szCs w:val="28"/>
-          <w:lang w:val="en-US"/>
-        </w:rPr>
-        <w:t>of</w:t>
-      </w:r>
-      <w:r>
-        <w:rPr>
-          <w:sz w:val="28"/>
-          <w:szCs w:val="28"/>
-          <w:lang w:val="en-US"/>
-        </w:rPr>
-        <w:t xml:space="preserve"> </w:t>
-      </w:r>
-      <w:r>
-        <w:rPr>
-          <w:sz w:val="28"/>
-          <w:szCs w:val="28"/>
-          <w:lang w:val="en-US"/>
-        </w:rPr>
-        <w:t>computational emotional thinking [Text] / A. Toshchev, M. Talanov // International Journal of Synthetic Emotions (IJSE). — 2015. — Vol. 6. — P. 65 – 72.</w:t>
+        <w:t>. — P. 65 – 72.</w:t>
       </w:r>
       <w:r>
         <w:rPr>
@@ -4142,6 +3222,22 @@
           <w:lang w:val="en-US"/>
         </w:rPr>
         <w:t xml:space="preserve"> </w:t>
+      </w:r>
+      <w:r>
+        <w:rPr>
+          <w:sz w:val="28"/>
+          <w:szCs w:val="28"/>
+          <w:lang w:val="en-US"/>
+        </w:rPr>
+        <w:t>Личный вклад 5 печатных листов</w:t>
+      </w:r>
+      <w:r>
+        <w:rPr>
+          <w:sz w:val="38"/>
+          <w:szCs w:val="38"/>
+          <w:lang w:val="en-US"/>
+        </w:rPr>
+        <w:t>.</w:t>
       </w:r>
       <w:r>
         <w:rPr>
@@ -4164,7 +3260,7 @@
           <w:tab w:val="left" w:pos="220"/>
           <w:tab w:val="left" w:pos="720"/>
         </w:tabs>
-        <w:spacing w:after="373" w:line="440" w:lineRule="atLeast"/>
+        <w:spacing w:after="373" w:line="276" w:lineRule="auto"/>
         <w:ind w:hanging="11"/>
         <w:jc w:val="both"/>
         <w:rPr>
@@ -4177,7 +3273,49 @@
           <w:sz w:val="28"/>
           <w:szCs w:val="28"/>
         </w:rPr>
-        <w:t xml:space="preserve">Тощев, А.C. Вычислительная модель эмоций в интеллектуальных информационных системах [Текст] / А.C. Тощев, М.О. Таланов // Электронные библиотеки. –– 2015. –– Т. 18. –– С. 225 – 235. </w:t>
+        <w:t>Тощев, А.C. Вычислительная модель эмоций в интеллектуальных информационных системах [Текст] / А.C. Тощев, М.О. Таланов // Электронные библиотеки. –– 2015. –– Т. 18</w:t>
+      </w:r>
+      <w:r>
+        <w:rPr>
+          <w:sz w:val="28"/>
+          <w:szCs w:val="28"/>
+        </w:rPr>
+        <w:t xml:space="preserve"> №5</w:t>
+      </w:r>
+      <w:r>
+        <w:rPr>
+          <w:sz w:val="28"/>
+          <w:szCs w:val="28"/>
+        </w:rPr>
+        <w:t>. –– С. 2</w:t>
+      </w:r>
+      <w:r>
+        <w:rPr>
+          <w:sz w:val="28"/>
+          <w:szCs w:val="28"/>
+        </w:rPr>
+        <w:t>31</w:t>
+      </w:r>
+      <w:r>
+        <w:rPr>
+          <w:sz w:val="28"/>
+          <w:szCs w:val="28"/>
+        </w:rPr>
+        <w:t xml:space="preserve"> – 2</w:t>
+      </w:r>
+      <w:r>
+        <w:rPr>
+          <w:sz w:val="28"/>
+          <w:szCs w:val="28"/>
+        </w:rPr>
+        <w:t>41</w:t>
+      </w:r>
+      <w:r>
+        <w:rPr>
+          <w:sz w:val="28"/>
+          <w:szCs w:val="28"/>
+        </w:rPr>
+        <w:t xml:space="preserve">. </w:t>
       </w:r>
       <w:r>
         <w:rPr>
@@ -4187,6 +3325,38 @@
         </w:rPr>
         <w:t>  </w:t>
+      </w:r>
+      <w:r>
+        <w:rPr>
+          <w:sz w:val="28"/>
+          <w:szCs w:val="28"/>
+          <w:lang w:val="en-US"/>
+        </w:rPr>
+        <w:t xml:space="preserve"> Личный вклад </w:t>
+      </w:r>
+      <w:r>
+        <w:rPr>
+          <w:sz w:val="28"/>
+          <w:szCs w:val="28"/>
+          <w:lang w:val="en-US"/>
+        </w:rPr>
+        <w:t>6</w:t>
+      </w:r>
+      <w:r>
+        <w:rPr>
+          <w:sz w:val="28"/>
+          <w:szCs w:val="28"/>
+          <w:lang w:val="en-US"/>
+        </w:rPr>
+        <w:t xml:space="preserve"> печатных листов</w:t>
+      </w:r>
+      <w:r>
+        <w:rPr>
+          <w:sz w:val="28"/>
+          <w:szCs w:val="28"/>
+          <w:lang w:val="en-US"/>
+        </w:rPr>
+        <w:t>.</w:t>
       </w:r>
     </w:p>
     <w:p>
@@ -4199,7 +3369,7 @@
           <w:tab w:val="left" w:pos="220"/>
           <w:tab w:val="left" w:pos="720"/>
         </w:tabs>
-        <w:spacing w:after="373" w:line="440" w:lineRule="atLeast"/>
+        <w:spacing w:after="373" w:line="276" w:lineRule="auto"/>
         <w:ind w:hanging="11"/>
         <w:jc w:val="both"/>
         <w:rPr>
@@ -4213,23 +3383,49 @@
           <w:szCs w:val="28"/>
         </w:rPr>
         <w:lastRenderedPageBreak/>
-        <w:t xml:space="preserve">Тощев, А.С. Применение </w:t>
-      </w:r>
-      <w:proofErr w:type="spellStart"/>
-      <w:r>
-        <w:rPr>
-          <w:sz w:val="28"/>
-          <w:szCs w:val="28"/>
-        </w:rPr>
-        <w:t>моделеи</w:t>
-      </w:r>
-      <w:proofErr w:type="spellEnd"/>
-      <w:r>
-        <w:rPr>
-          <w:sz w:val="28"/>
-          <w:szCs w:val="28"/>
-        </w:rPr>
-        <w:t>̆ мышления в интеллектуальных вопросно-ответных системах [Текст] / А.С. Тощев // Электронные библиотеки. –– 2015. –– Т. 18. –– С. 216 – 224.</w:t>
+        <w:t>Тощев, А.С. Применение моделей мышления в интеллектуальных вопросно-ответных системах [Текст] / А.С. Тощев // Электронные библиотеки. –– 2015. –– Т. 18</w:t>
+      </w:r>
+      <w:r>
+        <w:rPr>
+          <w:sz w:val="28"/>
+          <w:szCs w:val="28"/>
+        </w:rPr>
+        <w:t xml:space="preserve"> №5</w:t>
+      </w:r>
+      <w:r>
+        <w:rPr>
+          <w:sz w:val="28"/>
+          <w:szCs w:val="28"/>
+        </w:rPr>
+        <w:t>. –– С. 2</w:t>
+      </w:r>
+      <w:r>
+        <w:rPr>
+          <w:sz w:val="28"/>
+          <w:szCs w:val="28"/>
+        </w:rPr>
+        <w:t>22</w:t>
+      </w:r>
+      <w:r>
+        <w:rPr>
+          <w:sz w:val="28"/>
+          <w:szCs w:val="28"/>
+        </w:rPr>
+        <w:t xml:space="preserve"> – 2</w:t>
+      </w:r>
+      <w:r>
+        <w:rPr>
+          <w:sz w:val="28"/>
+          <w:szCs w:val="28"/>
+        </w:rPr>
+        <w:t>30</w:t>
+      </w:r>
+      <w:r>
+        <w:rPr>
+          <w:sz w:val="28"/>
+          <w:szCs w:val="28"/>
+        </w:rPr>
+        <w:t>.</w:t>
       </w:r>
       <w:r>
         <w:rPr>
@@ -4250,7 +3446,7 @@
     </w:p>
     <w:p>
       <w:pPr>
-        <w:pStyle w:val="NormalWeb"/>
+        <w:pStyle w:val="ac"/>
         <w:spacing w:before="0" w:after="0" w:line="360" w:lineRule="auto"/>
         <w:ind w:firstLine="720"/>
         <w:jc w:val="both"/>
@@ -4269,7 +3465,7 @@
     </w:p>
     <w:p>
       <w:pPr>
-        <w:pStyle w:val="NormalWeb"/>
+        <w:pStyle w:val="ac"/>
         <w:spacing w:before="0" w:after="0" w:line="360" w:lineRule="auto"/>
         <w:ind w:firstLine="720"/>
         <w:jc w:val="both"/>
@@ -4332,23 +3528,7 @@
           <w:sz w:val="28"/>
           <w:szCs w:val="28"/>
         </w:rPr>
-        <w:t xml:space="preserve">Математическое и программное обеспечение вычислительных машин, комплексов и компьютерных </w:t>
-      </w:r>
-      <w:proofErr w:type="spellStart"/>
-      <w:r>
-        <w:rPr>
-          <w:sz w:val="28"/>
-          <w:szCs w:val="28"/>
-        </w:rPr>
-        <w:t>сетеи</w:t>
-      </w:r>
-      <w:proofErr w:type="spellEnd"/>
-      <w:r>
-        <w:rPr>
-          <w:sz w:val="28"/>
-          <w:szCs w:val="28"/>
-        </w:rPr>
-        <w:t>̆</w:t>
+        <w:t>Математическое и программное обеспечение вычислительных машин, комплексов и компьютерных сетей</w:t>
       </w:r>
       <w:r>
         <w:rPr>
@@ -4360,7 +3540,7 @@
     </w:p>
     <w:p>
       <w:pPr>
-        <w:pStyle w:val="NormalWeb"/>
+        <w:pStyle w:val="ac"/>
         <w:spacing w:before="0" w:after="0" w:line="360" w:lineRule="auto"/>
         <w:ind w:firstLine="708"/>
         <w:jc w:val="both"/>
@@ -4476,23 +3656,7 @@
           <w:sz w:val="28"/>
           <w:szCs w:val="28"/>
         </w:rPr>
-        <w:t xml:space="preserve">Математическое и программное обеспечение вычислительных машин, комплексов и компьютерных </w:t>
-      </w:r>
-      <w:proofErr w:type="spellStart"/>
-      <w:r>
-        <w:rPr>
-          <w:sz w:val="28"/>
-          <w:szCs w:val="28"/>
-        </w:rPr>
-        <w:t>сетеи</w:t>
-      </w:r>
-      <w:proofErr w:type="spellEnd"/>
-      <w:r>
-        <w:rPr>
-          <w:sz w:val="28"/>
-          <w:szCs w:val="28"/>
-        </w:rPr>
-        <w:t>̆</w:t>
+        <w:t>Математическое и программное обеспечение вычислительных машин, комплексов и компьютерных сетей</w:t>
       </w:r>
       <w:r>
         <w:rPr>
@@ -4885,17 +4049,8 @@
           <w:sz w:val="28"/>
           <w:szCs w:val="28"/>
         </w:rPr>
-        <w:t xml:space="preserve"> </w:t>
-      </w:r>
-      <w:proofErr w:type="spellStart"/>
-      <w:r>
-        <w:rPr>
-          <w:sz w:val="28"/>
-          <w:szCs w:val="28"/>
-        </w:rPr>
-        <w:t>Хасьянов</w:t>
-      </w:r>
-      <w:proofErr w:type="spellEnd"/>
+        <w:t xml:space="preserve"> Хасьянов</w:t>
+      </w:r>
     </w:p>
     <w:p>
       <w:pPr>
@@ -5073,7 +4228,7 @@
 </file>
 
 <file path=word/endnotes.xml><?xml version="1.0" encoding="utf-8"?>
-<w:endnotes xmlns:wpc="http://schemas.microsoft.com/office/word/2010/wordprocessingCanvas" xmlns:mc="http://schemas.openxmlformats.org/markup-compatibility/2006" xmlns:o="urn:schemas-microsoft-com:office:office" xmlns:r="http://schemas.openxmlformats.org/officeDocument/2006/relationships" xmlns:m="http://schemas.openxmlformats.org/officeDocument/2006/math" xmlns:v="urn:schemas-microsoft-com:vml" xmlns:wp14="http://schemas.microsoft.com/office/word/2010/wordprocessingDrawing" xmlns:wp="http://schemas.openxmlformats.org/drawingml/2006/wordprocessingDrawing" xmlns:w10="urn:schemas-microsoft-com:office:word" xmlns:w="http://schemas.openxmlformats.org/wordprocessingml/2006/main" xmlns:w14="http://schemas.microsoft.com/office/word/2010/wordml" xmlns:w15="http://schemas.microsoft.com/office/word/2012/wordml" xmlns:wpg="http://schemas.microsoft.com/office/word/2010/wordprocessingGroup" xmlns:wpi="http://schemas.microsoft.com/office/word/2010/wordprocessingInk" xmlns:wne="http://schemas.microsoft.com/office/word/2006/wordml" xmlns:wps="http://schemas.microsoft.com/office/word/2010/wordprocessingShape" mc:Ignorable="w14 w15 wp14">
+<w:endnotes xmlns:wpc="http://schemas.microsoft.com/office/word/2010/wordprocessingCanvas" xmlns:mo="http://schemas.microsoft.com/office/mac/office/2008/main" xmlns:mc="http://schemas.openxmlformats.org/markup-compatibility/2006" xmlns:mv="urn:schemas-microsoft-com:mac:vml" xmlns:o="urn:schemas-microsoft-com:office:office" xmlns:r="http://schemas.openxmlformats.org/officeDocument/2006/relationships" xmlns:m="http://schemas.openxmlformats.org/officeDocument/2006/math" xmlns:v="urn:schemas-microsoft-com:vml" xmlns:wp14="http://schemas.microsoft.com/office/word/2010/wordprocessingDrawing" xmlns:wp="http://schemas.openxmlformats.org/drawingml/2006/wordprocessingDrawing" xmlns:w10="urn:schemas-microsoft-com:office:word" xmlns:w="http://schemas.openxmlformats.org/wordprocessingml/2006/main" xmlns:w14="http://schemas.microsoft.com/office/word/2010/wordml" xmlns:w15="http://schemas.microsoft.com/office/word/2012/wordml" xmlns:wpg="http://schemas.microsoft.com/office/word/2010/wordprocessingGroup" xmlns:wpi="http://schemas.microsoft.com/office/word/2010/wordprocessingInk" xmlns:wne="http://schemas.microsoft.com/office/word/2006/wordml" xmlns:wps="http://schemas.microsoft.com/office/word/2010/wordprocessingShape" mc:Ignorable="w14 w15 wp14">
   <w:endnote w:type="separator" w:id="-1">
     <w:p>
       <w:r>
@@ -5092,20 +4247,20 @@
 </file>
 
 <file path=word/footer1.xml><?xml version="1.0" encoding="utf-8"?>
-<w:ftr xmlns:wpc="http://schemas.microsoft.com/office/word/2010/wordprocessingCanvas" xmlns:mc="http://schemas.openxmlformats.org/markup-compatibility/2006" xmlns:o="urn:schemas-microsoft-com:office:office" xmlns:r="http://schemas.openxmlformats.org/officeDocument/2006/relationships" xmlns:m="http://schemas.openxmlformats.org/officeDocument/2006/math" xmlns:v="urn:schemas-microsoft-com:vml" xmlns:wp14="http://schemas.microsoft.com/office/word/2010/wordprocessingDrawing" xmlns:wp="http://schemas.openxmlformats.org/drawingml/2006/wordprocessingDrawing" xmlns:w10="urn:schemas-microsoft-com:office:word" xmlns:w="http://schemas.openxmlformats.org/wordprocessingml/2006/main" xmlns:w14="http://schemas.microsoft.com/office/word/2010/wordml" xmlns:w15="http://schemas.microsoft.com/office/word/2012/wordml" xmlns:wpg="http://schemas.microsoft.com/office/word/2010/wordprocessingGroup" xmlns:wpi="http://schemas.microsoft.com/office/word/2010/wordprocessingInk" xmlns:wne="http://schemas.microsoft.com/office/word/2006/wordml" xmlns:wps="http://schemas.microsoft.com/office/word/2010/wordprocessingShape" mc:Ignorable="w14 w15 wp14">
+<w:ftr xmlns:wpc="http://schemas.microsoft.com/office/word/2010/wordprocessingCanvas" xmlns:mo="http://schemas.microsoft.com/office/mac/office/2008/main" xmlns:mc="http://schemas.openxmlformats.org/markup-compatibility/2006" xmlns:mv="urn:schemas-microsoft-com:mac:vml" xmlns:o="urn:schemas-microsoft-com:office:office" xmlns:r="http://schemas.openxmlformats.org/officeDocument/2006/relationships" xmlns:m="http://schemas.openxmlformats.org/officeDocument/2006/math" xmlns:v="urn:schemas-microsoft-com:vml" xmlns:wp14="http://schemas.microsoft.com/office/word/2010/wordprocessingDrawing" xmlns:wp="http://schemas.openxmlformats.org/drawingml/2006/wordprocessingDrawing" xmlns:w10="urn:schemas-microsoft-com:office:word" xmlns:w="http://schemas.openxmlformats.org/wordprocessingml/2006/main" xmlns:w14="http://schemas.microsoft.com/office/word/2010/wordml" xmlns:w15="http://schemas.microsoft.com/office/word/2012/wordml" xmlns:wpg="http://schemas.microsoft.com/office/word/2010/wordprocessingGroup" xmlns:wpi="http://schemas.microsoft.com/office/word/2010/wordprocessingInk" xmlns:wne="http://schemas.microsoft.com/office/word/2006/wordml" xmlns:wps="http://schemas.microsoft.com/office/word/2010/wordprocessingShape" mc:Ignorable="w14 w15 wp14">
   <w:p>
     <w:pPr>
-      <w:pStyle w:val="Footer"/>
+      <w:pStyle w:val="a7"/>
     </w:pPr>
   </w:p>
 </w:ftr>
 </file>
 
 <file path=word/footer2.xml><?xml version="1.0" encoding="utf-8"?>
-<w:ftr xmlns:wpc="http://schemas.microsoft.com/office/word/2010/wordprocessingCanvas" xmlns:mc="http://schemas.openxmlformats.org/markup-compatibility/2006" xmlns:o="urn:schemas-microsoft-com:office:office" xmlns:r="http://schemas.openxmlformats.org/officeDocument/2006/relationships" xmlns:m="http://schemas.openxmlformats.org/officeDocument/2006/math" xmlns:v="urn:schemas-microsoft-com:vml" xmlns:wp14="http://schemas.microsoft.com/office/word/2010/wordprocessingDrawing" xmlns:wp="http://schemas.openxmlformats.org/drawingml/2006/wordprocessingDrawing" xmlns:w10="urn:schemas-microsoft-com:office:word" xmlns:w="http://schemas.openxmlformats.org/wordprocessingml/2006/main" xmlns:w14="http://schemas.microsoft.com/office/word/2010/wordml" xmlns:w15="http://schemas.microsoft.com/office/word/2012/wordml" xmlns:wpg="http://schemas.microsoft.com/office/word/2010/wordprocessingGroup" xmlns:wpi="http://schemas.microsoft.com/office/word/2010/wordprocessingInk" xmlns:wne="http://schemas.microsoft.com/office/word/2006/wordml" xmlns:wps="http://schemas.microsoft.com/office/word/2010/wordprocessingShape" mc:Ignorable="w14 w15 wp14">
+<w:ftr xmlns:wpc="http://schemas.microsoft.com/office/word/2010/wordprocessingCanvas" xmlns:mo="http://schemas.microsoft.com/office/mac/office/2008/main" xmlns:mc="http://schemas.openxmlformats.org/markup-compatibility/2006" xmlns:mv="urn:schemas-microsoft-com:mac:vml" xmlns:o="urn:schemas-microsoft-com:office:office" xmlns:r="http://schemas.openxmlformats.org/officeDocument/2006/relationships" xmlns:m="http://schemas.openxmlformats.org/officeDocument/2006/math" xmlns:v="urn:schemas-microsoft-com:vml" xmlns:wp14="http://schemas.microsoft.com/office/word/2010/wordprocessingDrawing" xmlns:wp="http://schemas.openxmlformats.org/drawingml/2006/wordprocessingDrawing" xmlns:w10="urn:schemas-microsoft-com:office:word" xmlns:w="http://schemas.openxmlformats.org/wordprocessingml/2006/main" xmlns:w14="http://schemas.microsoft.com/office/word/2010/wordml" xmlns:w15="http://schemas.microsoft.com/office/word/2012/wordml" xmlns:wpg="http://schemas.microsoft.com/office/word/2010/wordprocessingGroup" xmlns:wpi="http://schemas.microsoft.com/office/word/2010/wordprocessingInk" xmlns:wne="http://schemas.microsoft.com/office/word/2006/wordml" xmlns:wps="http://schemas.microsoft.com/office/word/2010/wordprocessingShape" mc:Ignorable="w14 w15 wp14">
   <w:p>
     <w:pPr>
-      <w:pStyle w:val="Footer"/>
+      <w:pStyle w:val="a7"/>
       <w:jc w:val="right"/>
     </w:pPr>
     <w:r>
@@ -5121,7 +4276,7 @@
       <w:rPr>
         <w:noProof/>
       </w:rPr>
-      <w:t>1</w:t>
+      <w:t>7</w:t>
     </w:r>
     <w:r>
       <w:rPr>
@@ -5132,24 +4287,24 @@
   </w:p>
   <w:p>
     <w:pPr>
-      <w:pStyle w:val="Footer"/>
+      <w:pStyle w:val="a7"/>
     </w:pPr>
   </w:p>
 </w:ftr>
 </file>
 
 <file path=word/footer3.xml><?xml version="1.0" encoding="utf-8"?>
-<w:ftr xmlns:wpc="http://schemas.microsoft.com/office/word/2010/wordprocessingCanvas" xmlns:mc="http://schemas.openxmlformats.org/markup-compatibility/2006" xmlns:o="urn:schemas-microsoft-com:office:office" xmlns:r="http://schemas.openxmlformats.org/officeDocument/2006/relationships" xmlns:m="http://schemas.openxmlformats.org/officeDocument/2006/math" xmlns:v="urn:schemas-microsoft-com:vml" xmlns:wp14="http://schemas.microsoft.com/office/word/2010/wordprocessingDrawing" xmlns:wp="http://schemas.openxmlformats.org/drawingml/2006/wordprocessingDrawing" xmlns:w10="urn:schemas-microsoft-com:office:word" xmlns:w="http://schemas.openxmlformats.org/wordprocessingml/2006/main" xmlns:w14="http://schemas.microsoft.com/office/word/2010/wordml" xmlns:w15="http://schemas.microsoft.com/office/word/2012/wordml" xmlns:wpg="http://schemas.microsoft.com/office/word/2010/wordprocessingGroup" xmlns:wpi="http://schemas.microsoft.com/office/word/2010/wordprocessingInk" xmlns:wne="http://schemas.microsoft.com/office/word/2006/wordml" xmlns:wps="http://schemas.microsoft.com/office/word/2010/wordprocessingShape" mc:Ignorable="w14 w15 wp14">
+<w:ftr xmlns:wpc="http://schemas.microsoft.com/office/word/2010/wordprocessingCanvas" xmlns:mo="http://schemas.microsoft.com/office/mac/office/2008/main" xmlns:mc="http://schemas.openxmlformats.org/markup-compatibility/2006" xmlns:mv="urn:schemas-microsoft-com:mac:vml" xmlns:o="urn:schemas-microsoft-com:office:office" xmlns:r="http://schemas.openxmlformats.org/officeDocument/2006/relationships" xmlns:m="http://schemas.openxmlformats.org/officeDocument/2006/math" xmlns:v="urn:schemas-microsoft-com:vml" xmlns:wp14="http://schemas.microsoft.com/office/word/2010/wordprocessingDrawing" xmlns:wp="http://schemas.openxmlformats.org/drawingml/2006/wordprocessingDrawing" xmlns:w10="urn:schemas-microsoft-com:office:word" xmlns:w="http://schemas.openxmlformats.org/wordprocessingml/2006/main" xmlns:w14="http://schemas.microsoft.com/office/word/2010/wordml" xmlns:w15="http://schemas.microsoft.com/office/word/2012/wordml" xmlns:wpg="http://schemas.microsoft.com/office/word/2010/wordprocessingGroup" xmlns:wpi="http://schemas.microsoft.com/office/word/2010/wordprocessingInk" xmlns:wne="http://schemas.microsoft.com/office/word/2006/wordml" xmlns:wps="http://schemas.microsoft.com/office/word/2010/wordprocessingShape" mc:Ignorable="w14 w15 wp14">
   <w:p>
     <w:pPr>
-      <w:pStyle w:val="Footer"/>
+      <w:pStyle w:val="a7"/>
     </w:pPr>
   </w:p>
 </w:ftr>
 </file>
 
 <file path=word/footnotes.xml><?xml version="1.0" encoding="utf-8"?>
-<w:footnotes xmlns:wpc="http://schemas.microsoft.com/office/word/2010/wordprocessingCanvas" xmlns:mc="http://schemas.openxmlformats.org/markup-compatibility/2006" xmlns:o="urn:schemas-microsoft-com:office:office" xmlns:r="http://schemas.openxmlformats.org/officeDocument/2006/relationships" xmlns:m="http://schemas.openxmlformats.org/officeDocument/2006/math" xmlns:v="urn:schemas-microsoft-com:vml" xmlns:wp14="http://schemas.microsoft.com/office/word/2010/wordprocessingDrawing" xmlns:wp="http://schemas.openxmlformats.org/drawingml/2006/wordprocessingDrawing" xmlns:w10="urn:schemas-microsoft-com:office:word" xmlns:w="http://schemas.openxmlformats.org/wordprocessingml/2006/main" xmlns:w14="http://schemas.microsoft.com/office/word/2010/wordml" xmlns:w15="http://schemas.microsoft.com/office/word/2012/wordml" xmlns:wpg="http://schemas.microsoft.com/office/word/2010/wordprocessingGroup" xmlns:wpi="http://schemas.microsoft.com/office/word/2010/wordprocessingInk" xmlns:wne="http://schemas.microsoft.com/office/word/2006/wordml" xmlns:wps="http://schemas.microsoft.com/office/word/2010/wordprocessingShape" mc:Ignorable="w14 w15 wp14">
+<w:footnotes xmlns:wpc="http://schemas.microsoft.com/office/word/2010/wordprocessingCanvas" xmlns:mo="http://schemas.microsoft.com/office/mac/office/2008/main" xmlns:mc="http://schemas.openxmlformats.org/markup-compatibility/2006" xmlns:mv="urn:schemas-microsoft-com:mac:vml" xmlns:o="urn:schemas-microsoft-com:office:office" xmlns:r="http://schemas.openxmlformats.org/officeDocument/2006/relationships" xmlns:m="http://schemas.openxmlformats.org/officeDocument/2006/math" xmlns:v="urn:schemas-microsoft-com:vml" xmlns:wp14="http://schemas.microsoft.com/office/word/2010/wordprocessingDrawing" xmlns:wp="http://schemas.openxmlformats.org/drawingml/2006/wordprocessingDrawing" xmlns:w10="urn:schemas-microsoft-com:office:word" xmlns:w="http://schemas.openxmlformats.org/wordprocessingml/2006/main" xmlns:w14="http://schemas.microsoft.com/office/word/2010/wordml" xmlns:w15="http://schemas.microsoft.com/office/word/2012/wordml" xmlns:wpg="http://schemas.microsoft.com/office/word/2010/wordprocessingGroup" xmlns:wpi="http://schemas.microsoft.com/office/word/2010/wordprocessingInk" xmlns:wne="http://schemas.microsoft.com/office/word/2006/wordml" xmlns:wps="http://schemas.microsoft.com/office/word/2010/wordprocessingShape" mc:Ignorable="w14 w15 wp14">
   <w:footnote w:type="separator" w:id="-1">
     <w:p>
       <w:r>
@@ -5168,38 +4323,38 @@
 </file>
 
 <file path=word/header1.xml><?xml version="1.0" encoding="utf-8"?>
-<w:hdr xmlns:wpc="http://schemas.microsoft.com/office/word/2010/wordprocessingCanvas" xmlns:mc="http://schemas.openxmlformats.org/markup-compatibility/2006" xmlns:o="urn:schemas-microsoft-com:office:office" xmlns:r="http://schemas.openxmlformats.org/officeDocument/2006/relationships" xmlns:m="http://schemas.openxmlformats.org/officeDocument/2006/math" xmlns:v="urn:schemas-microsoft-com:vml" xmlns:wp14="http://schemas.microsoft.com/office/word/2010/wordprocessingDrawing" xmlns:wp="http://schemas.openxmlformats.org/drawingml/2006/wordprocessingDrawing" xmlns:w10="urn:schemas-microsoft-com:office:word" xmlns:w="http://schemas.openxmlformats.org/wordprocessingml/2006/main" xmlns:w14="http://schemas.microsoft.com/office/word/2010/wordml" xmlns:w15="http://schemas.microsoft.com/office/word/2012/wordml" xmlns:wpg="http://schemas.microsoft.com/office/word/2010/wordprocessingGroup" xmlns:wpi="http://schemas.microsoft.com/office/word/2010/wordprocessingInk" xmlns:wne="http://schemas.microsoft.com/office/word/2006/wordml" xmlns:wps="http://schemas.microsoft.com/office/word/2010/wordprocessingShape" mc:Ignorable="w14 w15 wp14">
+<w:hdr xmlns:wpc="http://schemas.microsoft.com/office/word/2010/wordprocessingCanvas" xmlns:mo="http://schemas.microsoft.com/office/mac/office/2008/main" xmlns:mc="http://schemas.openxmlformats.org/markup-compatibility/2006" xmlns:mv="urn:schemas-microsoft-com:mac:vml" xmlns:o="urn:schemas-microsoft-com:office:office" xmlns:r="http://schemas.openxmlformats.org/officeDocument/2006/relationships" xmlns:m="http://schemas.openxmlformats.org/officeDocument/2006/math" xmlns:v="urn:schemas-microsoft-com:vml" xmlns:wp14="http://schemas.microsoft.com/office/word/2010/wordprocessingDrawing" xmlns:wp="http://schemas.openxmlformats.org/drawingml/2006/wordprocessingDrawing" xmlns:w10="urn:schemas-microsoft-com:office:word" xmlns:w="http://schemas.openxmlformats.org/wordprocessingml/2006/main" xmlns:w14="http://schemas.microsoft.com/office/word/2010/wordml" xmlns:w15="http://schemas.microsoft.com/office/word/2012/wordml" xmlns:wpg="http://schemas.microsoft.com/office/word/2010/wordprocessingGroup" xmlns:wpi="http://schemas.microsoft.com/office/word/2010/wordprocessingInk" xmlns:wne="http://schemas.microsoft.com/office/word/2006/wordml" xmlns:wps="http://schemas.microsoft.com/office/word/2010/wordprocessingShape" mc:Ignorable="w14 w15 wp14">
   <w:p>
     <w:pPr>
-      <w:pStyle w:val="Header"/>
+      <w:pStyle w:val="a5"/>
     </w:pPr>
   </w:p>
 </w:hdr>
 </file>
 
 <file path=word/header2.xml><?xml version="1.0" encoding="utf-8"?>
-<w:hdr xmlns:wpc="http://schemas.microsoft.com/office/word/2010/wordprocessingCanvas" xmlns:mc="http://schemas.openxmlformats.org/markup-compatibility/2006" xmlns:o="urn:schemas-microsoft-com:office:office" xmlns:r="http://schemas.openxmlformats.org/officeDocument/2006/relationships" xmlns:m="http://schemas.openxmlformats.org/officeDocument/2006/math" xmlns:v="urn:schemas-microsoft-com:vml" xmlns:wp14="http://schemas.microsoft.com/office/word/2010/wordprocessingDrawing" xmlns:wp="http://schemas.openxmlformats.org/drawingml/2006/wordprocessingDrawing" xmlns:w10="urn:schemas-microsoft-com:office:word" xmlns:w="http://schemas.openxmlformats.org/wordprocessingml/2006/main" xmlns:w14="http://schemas.microsoft.com/office/word/2010/wordml" xmlns:w15="http://schemas.microsoft.com/office/word/2012/wordml" xmlns:wpg="http://schemas.microsoft.com/office/word/2010/wordprocessingGroup" xmlns:wpi="http://schemas.microsoft.com/office/word/2010/wordprocessingInk" xmlns:wne="http://schemas.microsoft.com/office/word/2006/wordml" xmlns:wps="http://schemas.microsoft.com/office/word/2010/wordprocessingShape" mc:Ignorable="w14 w15 wp14">
+<w:hdr xmlns:wpc="http://schemas.microsoft.com/office/word/2010/wordprocessingCanvas" xmlns:mo="http://schemas.microsoft.com/office/mac/office/2008/main" xmlns:mc="http://schemas.openxmlformats.org/markup-compatibility/2006" xmlns:mv="urn:schemas-microsoft-com:mac:vml" xmlns:o="urn:schemas-microsoft-com:office:office" xmlns:r="http://schemas.openxmlformats.org/officeDocument/2006/relationships" xmlns:m="http://schemas.openxmlformats.org/officeDocument/2006/math" xmlns:v="urn:schemas-microsoft-com:vml" xmlns:wp14="http://schemas.microsoft.com/office/word/2010/wordprocessingDrawing" xmlns:wp="http://schemas.openxmlformats.org/drawingml/2006/wordprocessingDrawing" xmlns:w10="urn:schemas-microsoft-com:office:word" xmlns:w="http://schemas.openxmlformats.org/wordprocessingml/2006/main" xmlns:w14="http://schemas.microsoft.com/office/word/2010/wordml" xmlns:w15="http://schemas.microsoft.com/office/word/2012/wordml" xmlns:wpg="http://schemas.microsoft.com/office/word/2010/wordprocessingGroup" xmlns:wpi="http://schemas.microsoft.com/office/word/2010/wordprocessingInk" xmlns:wne="http://schemas.microsoft.com/office/word/2006/wordml" xmlns:wps="http://schemas.microsoft.com/office/word/2010/wordprocessingShape" mc:Ignorable="w14 w15 wp14">
   <w:p>
     <w:pPr>
-      <w:pStyle w:val="Header"/>
+      <w:pStyle w:val="a5"/>
     </w:pPr>
   </w:p>
 </w:hdr>
 </file>
 
 <file path=word/header3.xml><?xml version="1.0" encoding="utf-8"?>
-<w:hdr xmlns:wpc="http://schemas.microsoft.com/office/word/2010/wordprocessingCanvas" xmlns:mc="http://schemas.openxmlformats.org/markup-compatibility/2006" xmlns:o="urn:schemas-microsoft-com:office:office" xmlns:r="http://schemas.openxmlformats.org/officeDocument/2006/relationships" xmlns:m="http://schemas.openxmlformats.org/officeDocument/2006/math" xmlns:v="urn:schemas-microsoft-com:vml" xmlns:wp14="http://schemas.microsoft.com/office/word/2010/wordprocessingDrawing" xmlns:wp="http://schemas.openxmlformats.org/drawingml/2006/wordprocessingDrawing" xmlns:w10="urn:schemas-microsoft-com:office:word" xmlns:w="http://schemas.openxmlformats.org/wordprocessingml/2006/main" xmlns:w14="http://schemas.microsoft.com/office/word/2010/wordml" xmlns:w15="http://schemas.microsoft.com/office/word/2012/wordml" xmlns:wpg="http://schemas.microsoft.com/office/word/2010/wordprocessingGroup" xmlns:wpi="http://schemas.microsoft.com/office/word/2010/wordprocessingInk" xmlns:wne="http://schemas.microsoft.com/office/word/2006/wordml" xmlns:wps="http://schemas.microsoft.com/office/word/2010/wordprocessingShape" mc:Ignorable="w14 w15 wp14">
+<w:hdr xmlns:wpc="http://schemas.microsoft.com/office/word/2010/wordprocessingCanvas" xmlns:mo="http://schemas.microsoft.com/office/mac/office/2008/main" xmlns:mc="http://schemas.openxmlformats.org/markup-compatibility/2006" xmlns:mv="urn:schemas-microsoft-com:mac:vml" xmlns:o="urn:schemas-microsoft-com:office:office" xmlns:r="http://schemas.openxmlformats.org/officeDocument/2006/relationships" xmlns:m="http://schemas.openxmlformats.org/officeDocument/2006/math" xmlns:v="urn:schemas-microsoft-com:vml" xmlns:wp14="http://schemas.microsoft.com/office/word/2010/wordprocessingDrawing" xmlns:wp="http://schemas.openxmlformats.org/drawingml/2006/wordprocessingDrawing" xmlns:w10="urn:schemas-microsoft-com:office:word" xmlns:w="http://schemas.openxmlformats.org/wordprocessingml/2006/main" xmlns:w14="http://schemas.microsoft.com/office/word/2010/wordml" xmlns:w15="http://schemas.microsoft.com/office/word/2012/wordml" xmlns:wpg="http://schemas.microsoft.com/office/word/2010/wordprocessingGroup" xmlns:wpi="http://schemas.microsoft.com/office/word/2010/wordprocessingInk" xmlns:wne="http://schemas.microsoft.com/office/word/2006/wordml" xmlns:wps="http://schemas.microsoft.com/office/word/2010/wordprocessingShape" mc:Ignorable="w14 w15 wp14">
   <w:p>
     <w:pPr>
-      <w:pStyle w:val="Header"/>
+      <w:pStyle w:val="a5"/>
     </w:pPr>
   </w:p>
 </w:hdr>
 </file>
 
 <file path=word/numbering.xml><?xml version="1.0" encoding="utf-8"?>
-<w:numbering xmlns:wpc="http://schemas.microsoft.com/office/word/2010/wordprocessingCanvas" xmlns:mc="http://schemas.openxmlformats.org/markup-compatibility/2006" xmlns:o="urn:schemas-microsoft-com:office:office" xmlns:r="http://schemas.openxmlformats.org/officeDocument/2006/relationships" xmlns:m="http://schemas.openxmlformats.org/officeDocument/2006/math" xmlns:v="urn:schemas-microsoft-com:vml" xmlns:wp14="http://schemas.microsoft.com/office/word/2010/wordprocessingDrawing" xmlns:wp="http://schemas.openxmlformats.org/drawingml/2006/wordprocessingDrawing" xmlns:w10="urn:schemas-microsoft-com:office:word" xmlns:w="http://schemas.openxmlformats.org/wordprocessingml/2006/main" xmlns:w14="http://schemas.microsoft.com/office/word/2010/wordml" xmlns:w15="http://schemas.microsoft.com/office/word/2012/wordml" xmlns:wpg="http://schemas.microsoft.com/office/word/2010/wordprocessingGroup" xmlns:wpi="http://schemas.microsoft.com/office/word/2010/wordprocessingInk" xmlns:wne="http://schemas.microsoft.com/office/word/2006/wordml" xmlns:wps="http://schemas.microsoft.com/office/word/2010/wordprocessingShape" mc:Ignorable="w14 w15 wp14">
-  <w:abstractNum w:abstractNumId="0" w15:restartNumberingAfterBreak="0">
+<w:numbering xmlns:wpc="http://schemas.microsoft.com/office/word/2010/wordprocessingCanvas" xmlns:mo="http://schemas.microsoft.com/office/mac/office/2008/main" xmlns:mc="http://schemas.openxmlformats.org/markup-compatibility/2006" xmlns:mv="urn:schemas-microsoft-com:mac:vml" xmlns:o="urn:schemas-microsoft-com:office:office" xmlns:r="http://schemas.openxmlformats.org/officeDocument/2006/relationships" xmlns:m="http://schemas.openxmlformats.org/officeDocument/2006/math" xmlns:v="urn:schemas-microsoft-com:vml" xmlns:wp14="http://schemas.microsoft.com/office/word/2010/wordprocessingDrawing" xmlns:wp="http://schemas.openxmlformats.org/drawingml/2006/wordprocessingDrawing" xmlns:w10="urn:schemas-microsoft-com:office:word" xmlns:w="http://schemas.openxmlformats.org/wordprocessingml/2006/main" xmlns:w14="http://schemas.microsoft.com/office/word/2010/wordml" xmlns:w15="http://schemas.microsoft.com/office/word/2012/wordml" xmlns:wpg="http://schemas.microsoft.com/office/word/2010/wordprocessingGroup" xmlns:wpi="http://schemas.microsoft.com/office/word/2010/wordprocessingInk" xmlns:wne="http://schemas.microsoft.com/office/word/2006/wordml" xmlns:wps="http://schemas.microsoft.com/office/word/2010/wordprocessingShape" mc:Ignorable="w14 w15 wp14">
+  <w:abstractNum w:abstractNumId="0">
     <w:nsid w:val="00000001"/>
     <w:multiLevelType w:val="hybridMultilevel"/>
     <w:tmpl w:val="4DE60A0E"/>
@@ -5257,7 +4412,7 @@
       <w:lvlJc w:val="left"/>
     </w:lvl>
   </w:abstractNum>
-  <w:abstractNum w:abstractNumId="1" w15:restartNumberingAfterBreak="0">
+  <w:abstractNum w:abstractNumId="1">
     <w:nsid w:val="023858F0"/>
     <w:multiLevelType w:val="hybridMultilevel"/>
     <w:tmpl w:val="888CD95E"/>
@@ -5394,7 +4549,7 @@
       </w:rPr>
     </w:lvl>
   </w:abstractNum>
-  <w:abstractNum w:abstractNumId="2" w15:restartNumberingAfterBreak="0">
+  <w:abstractNum w:abstractNumId="2">
     <w:nsid w:val="0D67684B"/>
     <w:multiLevelType w:val="hybridMultilevel"/>
     <w:tmpl w:val="D57CAE06"/>
@@ -5483,7 +4638,7 @@
       </w:pPr>
     </w:lvl>
   </w:abstractNum>
-  <w:abstractNum w:abstractNumId="3" w15:restartNumberingAfterBreak="0">
+  <w:abstractNum w:abstractNumId="3">
     <w:nsid w:val="10763EF7"/>
     <w:multiLevelType w:val="hybridMultilevel"/>
     <w:tmpl w:val="7988DCA2"/>
@@ -5624,7 +4779,7 @@
       </w:rPr>
     </w:lvl>
   </w:abstractNum>
-  <w:abstractNum w:abstractNumId="4" w15:restartNumberingAfterBreak="0">
+  <w:abstractNum w:abstractNumId="4">
     <w:nsid w:val="12FB5DFE"/>
     <w:multiLevelType w:val="hybridMultilevel"/>
     <w:tmpl w:val="233ABABC"/>
@@ -5737,7 +4892,7 @@
       </w:rPr>
     </w:lvl>
   </w:abstractNum>
-  <w:abstractNum w:abstractNumId="5" w15:restartNumberingAfterBreak="0">
+  <w:abstractNum w:abstractNumId="5">
     <w:nsid w:val="1B3E3F5F"/>
     <w:multiLevelType w:val="multilevel"/>
     <w:tmpl w:val="DD9891BA"/>
@@ -5877,7 +5032,7 @@
       </w:rPr>
     </w:lvl>
   </w:abstractNum>
-  <w:abstractNum w:abstractNumId="6" w15:restartNumberingAfterBreak="0">
+  <w:abstractNum w:abstractNumId="6">
     <w:nsid w:val="22D27A27"/>
     <w:multiLevelType w:val="hybridMultilevel"/>
     <w:tmpl w:val="8A322E78"/>
@@ -5987,7 +5142,7 @@
       </w:pPr>
     </w:lvl>
   </w:abstractNum>
-  <w:abstractNum w:abstractNumId="7" w15:restartNumberingAfterBreak="0">
+  <w:abstractNum w:abstractNumId="7">
     <w:nsid w:val="2CC37E94"/>
     <w:multiLevelType w:val="hybridMultilevel"/>
     <w:tmpl w:val="79925E80"/>
@@ -6127,7 +5282,7 @@
       </w:rPr>
     </w:lvl>
   </w:abstractNum>
-  <w:abstractNum w:abstractNumId="8" w15:restartNumberingAfterBreak="0">
+  <w:abstractNum w:abstractNumId="8">
     <w:nsid w:val="3B6B2BCB"/>
     <w:multiLevelType w:val="hybridMultilevel"/>
     <w:tmpl w:val="C6A67CA8"/>
@@ -6243,7 +5398,7 @@
       </w:pPr>
     </w:lvl>
   </w:abstractNum>
-  <w:abstractNum w:abstractNumId="9" w15:restartNumberingAfterBreak="0">
+  <w:abstractNum w:abstractNumId="9">
     <w:nsid w:val="3E447705"/>
     <w:multiLevelType w:val="hybridMultilevel"/>
     <w:tmpl w:val="AB9AD1D6"/>
@@ -6380,7 +5535,7 @@
       </w:rPr>
     </w:lvl>
   </w:abstractNum>
-  <w:abstractNum w:abstractNumId="10" w15:restartNumberingAfterBreak="0">
+  <w:abstractNum w:abstractNumId="10">
     <w:nsid w:val="3FA43E39"/>
     <w:multiLevelType w:val="hybridMultilevel"/>
     <w:tmpl w:val="936280C2"/>
@@ -6494,7 +5649,7 @@
       </w:rPr>
     </w:lvl>
   </w:abstractNum>
-  <w:abstractNum w:abstractNumId="11" w15:restartNumberingAfterBreak="0">
+  <w:abstractNum w:abstractNumId="11">
     <w:nsid w:val="55600A49"/>
     <w:multiLevelType w:val="hybridMultilevel"/>
     <w:tmpl w:val="A27E6B72"/>
@@ -6634,7 +5789,7 @@
       </w:rPr>
     </w:lvl>
   </w:abstractNum>
-  <w:abstractNum w:abstractNumId="12" w15:restartNumberingAfterBreak="0">
+  <w:abstractNum w:abstractNumId="12">
     <w:nsid w:val="660B0D7C"/>
     <w:multiLevelType w:val="hybridMultilevel"/>
     <w:tmpl w:val="DD9891BA"/>
@@ -6774,7 +5929,7 @@
       </w:rPr>
     </w:lvl>
   </w:abstractNum>
-  <w:abstractNum w:abstractNumId="13" w15:restartNumberingAfterBreak="0">
+  <w:abstractNum w:abstractNumId="13">
     <w:nsid w:val="76BF4792"/>
     <w:multiLevelType w:val="hybridMultilevel"/>
     <w:tmpl w:val="03D8F6DA"/>
@@ -6888,7 +6043,7 @@
       </w:rPr>
     </w:lvl>
   </w:abstractNum>
-  <w:abstractNum w:abstractNumId="14" w15:restartNumberingAfterBreak="0">
+  <w:abstractNum w:abstractNumId="14">
     <w:nsid w:val="7CC56AE4"/>
     <w:multiLevelType w:val="hybridMultilevel"/>
     <w:tmpl w:val="CB8AF290"/>
@@ -7067,7 +6222,7 @@
     </w:rPrDefault>
     <w:pPrDefault/>
   </w:docDefaults>
-  <w:latentStyles w:defLockedState="0" w:defUIPriority="0" w:defSemiHidden="0" w:defUnhideWhenUsed="0" w:defQFormat="0" w:count="371">
+  <w:latentStyles w:defLockedState="0" w:defUIPriority="0" w:defSemiHidden="0" w:defUnhideWhenUsed="0" w:defQFormat="0" w:count="382">
     <w:lsdException w:name="Normal" w:qFormat="1"/>
     <w:lsdException w:name="heading 1" w:qFormat="1"/>
     <w:lsdException w:name="heading 2" w:qFormat="1"/>
@@ -7158,7 +6313,6 @@
     <w:lsdException w:name="HTML Sample" w:semiHidden="1" w:unhideWhenUsed="1"/>
     <w:lsdException w:name="HTML Typewriter" w:semiHidden="1" w:unhideWhenUsed="1"/>
     <w:lsdException w:name="HTML Variable" w:semiHidden="1" w:unhideWhenUsed="1"/>
-    <w:lsdException w:name="Normal Table" w:semiHidden="1" w:unhideWhenUsed="1"/>
     <w:lsdException w:name="annotation subject" w:semiHidden="1" w:unhideWhenUsed="1"/>
     <w:lsdException w:name="No List" w:semiHidden="1" w:unhideWhenUsed="1"/>
     <w:lsdException w:name="Outline List 1" w:semiHidden="1" w:unhideWhenUsed="1"/>
@@ -7204,10 +6358,8 @@
     <w:lsdException w:name="Table Subtle 1" w:semiHidden="1" w:unhideWhenUsed="1"/>
     <w:lsdException w:name="Table Subtle 2" w:semiHidden="1" w:unhideWhenUsed="1"/>
     <w:lsdException w:name="Table Web 1" w:semiHidden="1" w:unhideWhenUsed="1"/>
-    <w:lsdException w:name="Table Web 2" w:semiHidden="1" w:unhideWhenUsed="1"/>
     <w:lsdException w:name="Table Web 3" w:semiHidden="1" w:unhideWhenUsed="1"/>
     <w:lsdException w:name="Balloon Text" w:semiHidden="1" w:unhideWhenUsed="1"/>
-    <w:lsdException w:name="Table Theme" w:semiHidden="1" w:unhideWhenUsed="1"/>
     <w:lsdException w:name="Placeholder Text" w:semiHidden="1" w:uiPriority="99"/>
     <w:lsdException w:name="No Spacing" w:uiPriority="1" w:qFormat="1"/>
     <w:lsdException w:name="Light Shading" w:uiPriority="60"/>
@@ -7423,8 +6575,10 @@
     <w:lsdException w:name="List Table 5 Dark Accent 6" w:uiPriority="50"/>
     <w:lsdException w:name="List Table 6 Colorful Accent 6" w:uiPriority="51"/>
     <w:lsdException w:name="List Table 7 Colorful Accent 6" w:uiPriority="52"/>
+    <w:lsdException w:name="Mention" w:semiHidden="1" w:uiPriority="99" w:unhideWhenUsed="1"/>
+    <w:lsdException w:name="Smart Hyperlink" w:semiHidden="1" w:uiPriority="99" w:unhideWhenUsed="1"/>
   </w:latentStyles>
-  <w:style w:type="paragraph" w:default="1" w:styleId="Normal">
+  <w:style w:type="paragraph" w:default="1" w:styleId="a">
     <w:name w:val="Normal"/>
     <w:qFormat/>
     <w:rsid w:val="00DB6A3B"/>
@@ -7435,10 +6589,10 @@
       <w:adjustRightInd w:val="0"/>
     </w:pPr>
   </w:style>
-  <w:style w:type="paragraph" w:styleId="Heading1">
+  <w:style w:type="paragraph" w:styleId="1">
     <w:name w:val="heading 1"/>
-    <w:basedOn w:val="Normal"/>
-    <w:next w:val="Normal"/>
+    <w:basedOn w:val="a"/>
+    <w:next w:val="a"/>
     <w:qFormat/>
     <w:rsid w:val="00EB2D2E"/>
     <w:pPr>
@@ -7451,10 +6605,10 @@
       <w:szCs w:val="24"/>
     </w:rPr>
   </w:style>
-  <w:style w:type="paragraph" w:styleId="Heading2">
+  <w:style w:type="paragraph" w:styleId="2">
     <w:name w:val="heading 2"/>
-    <w:basedOn w:val="Normal"/>
-    <w:next w:val="Normal"/>
+    <w:basedOn w:val="a"/>
+    <w:next w:val="a"/>
     <w:qFormat/>
     <w:rsid w:val="00EB2D2E"/>
     <w:pPr>
@@ -7468,10 +6622,10 @@
       <w:szCs w:val="24"/>
     </w:rPr>
   </w:style>
-  <w:style w:type="paragraph" w:styleId="Heading3">
+  <w:style w:type="paragraph" w:styleId="3">
     <w:name w:val="heading 3"/>
-    <w:basedOn w:val="Normal"/>
-    <w:next w:val="Normal"/>
+    <w:basedOn w:val="a"/>
+    <w:next w:val="a"/>
     <w:qFormat/>
     <w:rsid w:val="00EB2D2E"/>
     <w:pPr>
@@ -7486,13 +6640,13 @@
       <w:szCs w:val="24"/>
     </w:rPr>
   </w:style>
-  <w:style w:type="character" w:default="1" w:styleId="DefaultParagraphFont">
+  <w:style w:type="character" w:default="1" w:styleId="a0">
     <w:name w:val="Default Paragraph Font"/>
     <w:uiPriority w:val="1"/>
     <w:semiHidden/>
     <w:unhideWhenUsed/>
   </w:style>
-  <w:style w:type="table" w:default="1" w:styleId="TableNormal">
+  <w:style w:type="table" w:default="1" w:styleId="a1">
     <w:name w:val="Normal Table"/>
     <w:uiPriority w:val="99"/>
     <w:semiHidden/>
@@ -7507,15 +6661,15 @@
       </w:tblCellMar>
     </w:tblPr>
   </w:style>
-  <w:style w:type="numbering" w:default="1" w:styleId="NoList">
+  <w:style w:type="numbering" w:default="1" w:styleId="a2">
     <w:name w:val="No List"/>
     <w:uiPriority w:val="99"/>
     <w:semiHidden/>
     <w:unhideWhenUsed/>
   </w:style>
-  <w:style w:type="paragraph" w:styleId="BodyTextIndent">
+  <w:style w:type="paragraph" w:styleId="a3">
     <w:name w:val="Body Text Indent"/>
-    <w:basedOn w:val="Normal"/>
+    <w:basedOn w:val="a"/>
     <w:rsid w:val="00EB2D2E"/>
     <w:pPr>
       <w:ind w:left="720"/>
@@ -7528,9 +6682,9 @@
       <w:szCs w:val="24"/>
     </w:rPr>
   </w:style>
-  <w:style w:type="paragraph" w:styleId="BodyTextIndent2">
+  <w:style w:type="paragraph" w:styleId="20">
     <w:name w:val="Body Text Indent 2"/>
-    <w:basedOn w:val="Normal"/>
+    <w:basedOn w:val="a"/>
     <w:rsid w:val="00EB2D2E"/>
     <w:pPr>
       <w:ind w:left="75" w:firstLine="360"/>
@@ -7541,9 +6695,9 @@
       <w:szCs w:val="24"/>
     </w:rPr>
   </w:style>
-  <w:style w:type="paragraph" w:styleId="BodyText">
+  <w:style w:type="paragraph" w:styleId="a4">
     <w:name w:val="Body Text"/>
-    <w:basedOn w:val="Normal"/>
+    <w:basedOn w:val="a"/>
     <w:rsid w:val="00EB2D2E"/>
     <w:pPr>
       <w:jc w:val="both"/>
@@ -7555,10 +6709,10 @@
       <w:szCs w:val="24"/>
     </w:rPr>
   </w:style>
-  <w:style w:type="paragraph" w:styleId="Header">
+  <w:style w:type="paragraph" w:styleId="a5">
     <w:name w:val="header"/>
-    <w:basedOn w:val="Normal"/>
-    <w:link w:val="HeaderChar"/>
+    <w:basedOn w:val="a"/>
+    <w:link w:val="a6"/>
     <w:rsid w:val="007B00D4"/>
     <w:pPr>
       <w:tabs>
@@ -7567,16 +6721,16 @@
       </w:tabs>
     </w:pPr>
   </w:style>
-  <w:style w:type="character" w:customStyle="1" w:styleId="HeaderChar">
-    <w:name w:val="Header Char"/>
-    <w:basedOn w:val="DefaultParagraphFont"/>
-    <w:link w:val="Header"/>
+  <w:style w:type="character" w:customStyle="1" w:styleId="a6">
+    <w:name w:val="Верхний колонтитул Знак"/>
+    <w:basedOn w:val="a0"/>
+    <w:link w:val="a5"/>
     <w:rsid w:val="007B00D4"/>
   </w:style>
-  <w:style w:type="paragraph" w:styleId="Footer">
+  <w:style w:type="paragraph" w:styleId="a7">
     <w:name w:val="footer"/>
-    <w:basedOn w:val="Normal"/>
-    <w:link w:val="FooterChar"/>
+    <w:basedOn w:val="a"/>
+    <w:link w:val="a8"/>
     <w:uiPriority w:val="99"/>
     <w:rsid w:val="007B00D4"/>
     <w:pPr>
@@ -7586,17 +6740,17 @@
       </w:tabs>
     </w:pPr>
   </w:style>
-  <w:style w:type="character" w:customStyle="1" w:styleId="FooterChar">
-    <w:name w:val="Footer Char"/>
-    <w:basedOn w:val="DefaultParagraphFont"/>
-    <w:link w:val="Footer"/>
+  <w:style w:type="character" w:customStyle="1" w:styleId="a8">
+    <w:name w:val="Нижний колонтитул Знак"/>
+    <w:basedOn w:val="a0"/>
+    <w:link w:val="a7"/>
     <w:uiPriority w:val="99"/>
     <w:rsid w:val="007B00D4"/>
   </w:style>
-  <w:style w:type="paragraph" w:styleId="FootnoteText">
+  <w:style w:type="paragraph" w:styleId="a9">
     <w:name w:val="footnote text"/>
-    <w:basedOn w:val="Normal"/>
-    <w:link w:val="FootnoteTextChar"/>
+    <w:basedOn w:val="a"/>
+    <w:link w:val="aa"/>
     <w:rsid w:val="00AE508A"/>
     <w:pPr>
       <w:widowControl/>
@@ -7605,13 +6759,13 @@
       <w:adjustRightInd/>
     </w:pPr>
   </w:style>
-  <w:style w:type="character" w:customStyle="1" w:styleId="FootnoteTextChar">
-    <w:name w:val="Footnote Text Char"/>
-    <w:basedOn w:val="DefaultParagraphFont"/>
-    <w:link w:val="FootnoteText"/>
+  <w:style w:type="character" w:customStyle="1" w:styleId="aa">
+    <w:name w:val="Текст сноски Знак"/>
+    <w:basedOn w:val="a0"/>
+    <w:link w:val="a9"/>
     <w:rsid w:val="00AE508A"/>
   </w:style>
-  <w:style w:type="character" w:styleId="FootnoteReference">
+  <w:style w:type="character" w:styleId="ab">
     <w:name w:val="footnote reference"/>
     <w:rsid w:val="00AE508A"/>
     <w:rPr>
@@ -7632,9 +6786,9 @@
       <w:rFonts w:ascii="Arial" w:hAnsi="Arial" w:cs="Arial"/>
     </w:rPr>
   </w:style>
-  <w:style w:type="paragraph" w:styleId="NormalWeb">
+  <w:style w:type="paragraph" w:styleId="ac">
     <w:name w:val="Normal (Web)"/>
-    <w:basedOn w:val="Normal"/>
+    <w:basedOn w:val="a"/>
     <w:rsid w:val="00A865B7"/>
     <w:pPr>
       <w:widowControl/>

</xml_diff>